<commit_message>
further corrections and starting the MAP architecture
</commit_message>
<xml_diff>
--- a/Seeking alpha on the cloud An SaaS solution for market analytics - EC33NW.docx
+++ b/Seeking alpha on the cloud An SaaS solution for market analytics - EC33NW.docx
@@ -3901,27 +3901,6 @@
       </w:pPr>
       <w:r>
         <w:lastRenderedPageBreak/>
-        <w:t>an implementation technique</w:t>
-      </w:r>
-      <w:r>
-        <w:t xml:space="preserve"> named Saga</w:t>
-      </w:r>
-      <w:r>
-        <w:t xml:space="preserve"> for business processes </w:t>
-      </w:r>
-      <w:r>
-        <w:t>crossing</w:t>
-      </w:r>
-      <w:r>
-        <w:t xml:space="preserve"> through multiple services, </w:t>
-      </w:r>
-      <w:r>
-        <w:t>and</w:t>
-      </w:r>
-      <w:r>
-        <w:t xml:space="preserve"> </w:t>
-      </w:r>
-      <w:r>
         <w:t xml:space="preserve">two common </w:t>
       </w:r>
       <w:r>
@@ -3936,8 +3915,20 @@
       <w:r>
         <w:t>Service Mesh and API Gateway</w:t>
       </w:r>
-      <w:r>
-        <w:t>.</w:t>
+    </w:p>
+    <w:p>
+      <w:pPr>
+        <w:spacing w:after="0" w:line="240" w:lineRule="auto"/>
+        <w:jc w:val="both"/>
+      </w:pPr>
+      <w:r>
+        <w:t xml:space="preserve">and implementation technique named Saga for business processes </w:t>
+      </w:r>
+      <w:r>
+        <w:t>spanning</w:t>
+      </w:r>
+      <w:r>
+        <w:t xml:space="preserve"> through multiple services.</w:t>
       </w:r>
     </w:p>
     <w:p>
@@ -4437,7 +4428,6 @@
         <w:rPr>
           <w:rFonts w:cstheme="minorHAnsi"/>
         </w:rPr>
-        <w:lastRenderedPageBreak/>
         <w:t xml:space="preserve">In a database transaction we can be sure that </w:t>
       </w:r>
       <w:r>
@@ -5022,7 +5012,14 @@
         <w:rPr>
           <w:rFonts w:cstheme="minorHAnsi"/>
         </w:rPr>
-        <w:t>, this cause no harm. However, in a more resource intensive scenario, meaning a business transaction that involves many tables and spans through several minutes, or even hours, days, or just simply occurring multiple times in a very short timeframe, it can cause vast amount of errors, that are hard to take care of.</w:t>
+        <w:t xml:space="preserve">, this cause no harm. However, in a more resource intensive scenario, meaning a business transaction that involves many tables and spans through several minutes, or even hours, days, or just simply occurring </w:t>
+      </w:r>
+      <w:r>
+        <w:rPr>
+          <w:rFonts w:cstheme="minorHAnsi"/>
+        </w:rPr>
+        <w:lastRenderedPageBreak/>
+        <w:t>multiple times in a very short timeframe, it can cause vast amount of errors, that are hard to take care of.</w:t>
       </w:r>
       <w:r>
         <w:rPr>
@@ -5622,7 +5619,14 @@
         <w:rPr>
           <w:rFonts w:cstheme="minorHAnsi"/>
         </w:rPr>
-        <w:t xml:space="preserve"> an issue that needs to be handled on its own, a Saga cannot recover from that.</w:t>
+        <w:t xml:space="preserve"> an </w:t>
+      </w:r>
+      <w:r>
+        <w:rPr>
+          <w:rFonts w:cstheme="minorHAnsi"/>
+        </w:rPr>
+        <w:lastRenderedPageBreak/>
+        <w:t>issue that needs to be handled on its own, a Saga cannot recover from that.</w:t>
       </w:r>
       <w:r>
         <w:rPr>
@@ -5634,14 +5638,7 @@
         <w:rPr>
           <w:rFonts w:cstheme="minorHAnsi"/>
         </w:rPr>
-        <w:t xml:space="preserve">, but in case we would like to handle the technical errors </w:t>
-      </w:r>
-      <w:r>
-        <w:rPr>
-          <w:rFonts w:cstheme="minorHAnsi"/>
-        </w:rPr>
-        <w:lastRenderedPageBreak/>
-        <w:t>as well, there are some solutions that builds on a Saga, effectively creating a layer above it to handle such technical failures.</w:t>
+        <w:t>, but in case we would like to handle the technical errors as well, there are some solutions that builds on a Saga, effectively creating a layer above it to handle such technical failures.</w:t>
       </w:r>
     </w:p>
     <w:p>
@@ -5963,6 +5960,57 @@
           <w:rFonts w:cstheme="minorHAnsi"/>
         </w:rPr>
       </w:pPr>
+      <w:r>
+        <w:rPr>
+          <w:rFonts w:cstheme="minorHAnsi"/>
+        </w:rPr>
+        <w:t>Market Analy</w:t>
+      </w:r>
+      <w:r>
+        <w:rPr>
+          <w:rFonts w:cstheme="minorHAnsi"/>
+        </w:rPr>
+        <w:t>tics Platform Architecture and T</w:t>
+      </w:r>
+      <w:r>
+        <w:rPr>
+          <w:rFonts w:cstheme="minorHAnsi"/>
+        </w:rPr>
+        <w:t>echnology</w:t>
+      </w:r>
+    </w:p>
+    <w:p>
+      <w:pPr>
+        <w:spacing w:after="0" w:line="240" w:lineRule="auto"/>
+        <w:jc w:val="both"/>
+        <w:rPr>
+          <w:rFonts w:cstheme="minorHAnsi"/>
+        </w:rPr>
+      </w:pPr>
+    </w:p>
+    <w:p>
+      <w:pPr>
+        <w:spacing w:after="0" w:line="240" w:lineRule="auto"/>
+        <w:jc w:val="both"/>
+        <w:rPr>
+          <w:rFonts w:cstheme="minorHAnsi"/>
+        </w:rPr>
+      </w:pPr>
+      <w:r>
+        <w:rPr>
+          <w:rFonts w:cstheme="minorHAnsi"/>
+        </w:rPr>
+        <w:t>The following picture shows the high level architecture of MAP:</w:t>
+      </w:r>
+    </w:p>
+    <w:p>
+      <w:pPr>
+        <w:spacing w:after="0" w:line="240" w:lineRule="auto"/>
+        <w:jc w:val="both"/>
+        <w:rPr>
+          <w:rFonts w:cstheme="minorHAnsi"/>
+        </w:rPr>
+      </w:pPr>
     </w:p>
     <w:p>
       <w:pPr>
@@ -6078,6 +6126,7 @@
         <w:jc w:val="both"/>
       </w:pPr>
       <w:r>
+        <w:lastRenderedPageBreak/>
         <w:t xml:space="preserve">[2] </w:t>
       </w:r>
       <w:r>
@@ -6132,7 +6181,6 @@
         <w:jc w:val="both"/>
       </w:pPr>
       <w:r>
-        <w:lastRenderedPageBreak/>
         <w:t xml:space="preserve">[4] B. Barber, X. Huang, T. Odean, C. Schwarz (23 Oct 2020): Attention Induced Trading and Returns: Evidence from Robinhood Users https://papers.ssrn.com/sol3/papers.cfm?abstract_id=3715077 </w:t>
       </w:r>
       <w:r>
@@ -6527,6 +6575,7 @@
         <w:jc w:val="both"/>
       </w:pPr>
       <w:r>
+        <w:lastRenderedPageBreak/>
         <w:t xml:space="preserve">[15] P Abrahamsson, O Salo, J Ronkainen, J Warsta, (2017) Agile Software Development Methods: Review and Analysis </w:t>
       </w:r>
       <w:r>
@@ -6611,7 +6660,6 @@
         <w:jc w:val="both"/>
       </w:pPr>
       <w:r>
-        <w:lastRenderedPageBreak/>
         <w:t xml:space="preserve">[17] </w:t>
       </w:r>
       <w:r>

</xml_diff>

<commit_message>
tech glossary end, impl desc start
</commit_message>
<xml_diff>
--- a/Seeking alpha on the cloud An SaaS solution for market analytics - EC33NW.docx
+++ b/Seeking alpha on the cloud An SaaS solution for market analytics - EC33NW.docx
@@ -6899,45 +6899,6 @@
         <w:jc w:val="both"/>
       </w:pPr>
       <w:r>
-        <w:t xml:space="preserve">[27] Kubernates documentation </w:t>
-      </w:r>
-    </w:p>
-    <w:p>
-      <w:pPr>
-        <w:spacing w:after="0" w:line="240" w:lineRule="auto"/>
-        <w:jc w:val="both"/>
-      </w:pPr>
-      <w:r>
-        <w:t xml:space="preserve">https://kubernetes.io/docs/concepts/overview/kubernetes-api/ </w:t>
-      </w:r>
-    </w:p>
-    <w:p>
-      <w:pPr>
-        <w:spacing w:after="0" w:line="240" w:lineRule="auto"/>
-        <w:jc w:val="both"/>
-        <w:rPr>
-          <w:rFonts w:cstheme="minorHAnsi"/>
-        </w:rPr>
-      </w:pPr>
-      <w:r>
-        <w:t>(download date: 2022.05.24</w:t>
-      </w:r>
-      <w:r>
-        <w:t>.)</w:t>
-      </w:r>
-    </w:p>
-    <w:p>
-      <w:pPr>
-        <w:spacing w:after="0" w:line="240" w:lineRule="auto"/>
-        <w:jc w:val="both"/>
-      </w:pPr>
-    </w:p>
-    <w:p>
-      <w:pPr>
-        <w:spacing w:after="0" w:line="240" w:lineRule="auto"/>
-        <w:jc w:val="both"/>
-      </w:pPr>
-      <w:r>
         <w:t xml:space="preserve">Kubernates </w:t>
       </w:r>
       <w:r>
@@ -7070,45 +7031,6 @@
         <w:jc w:val="both"/>
       </w:pPr>
       <w:r>
-        <w:t xml:space="preserve">[28] Kubernates documentation </w:t>
-      </w:r>
-    </w:p>
-    <w:p>
-      <w:pPr>
-        <w:spacing w:after="0" w:line="240" w:lineRule="auto"/>
-        <w:jc w:val="both"/>
-      </w:pPr>
-      <w:r>
-        <w:t xml:space="preserve">https://kubernetes.io/docs/concepts/architecture/nodes/ </w:t>
-      </w:r>
-    </w:p>
-    <w:p>
-      <w:pPr>
-        <w:spacing w:after="0" w:line="240" w:lineRule="auto"/>
-        <w:jc w:val="both"/>
-        <w:rPr>
-          <w:rFonts w:cstheme="minorHAnsi"/>
-        </w:rPr>
-      </w:pPr>
-      <w:r>
-        <w:t>(download date: 2022.05.24</w:t>
-      </w:r>
-      <w:r>
-        <w:t>.)</w:t>
-      </w:r>
-    </w:p>
-    <w:p>
-      <w:pPr>
-        <w:spacing w:after="0" w:line="240" w:lineRule="auto"/>
-        <w:jc w:val="both"/>
-      </w:pPr>
-    </w:p>
-    <w:p>
-      <w:pPr>
-        <w:spacing w:after="0" w:line="240" w:lineRule="auto"/>
-        <w:jc w:val="both"/>
-      </w:pPr>
-      <w:r>
         <w:t>Minikube</w:t>
       </w:r>
     </w:p>
@@ -7139,51 +7061,6 @@
         <w:jc w:val="both"/>
       </w:pPr>
       <w:r>
-        <w:t>[2</w:t>
-      </w:r>
-      <w:r>
-        <w:t>9</w:t>
-      </w:r>
-      <w:r>
-        <w:t xml:space="preserve">] Minikube documentation </w:t>
-      </w:r>
-    </w:p>
-    <w:p>
-      <w:pPr>
-        <w:spacing w:after="0" w:line="240" w:lineRule="auto"/>
-        <w:jc w:val="both"/>
-      </w:pPr>
-      <w:r>
-        <w:t xml:space="preserve">https://minikube.sigs.k8s.io/docs/start/ </w:t>
-      </w:r>
-    </w:p>
-    <w:p>
-      <w:pPr>
-        <w:spacing w:after="0" w:line="240" w:lineRule="auto"/>
-        <w:jc w:val="both"/>
-        <w:rPr>
-          <w:rFonts w:cstheme="minorHAnsi"/>
-        </w:rPr>
-      </w:pPr>
-      <w:r>
-        <w:t>(download date: 2022.05.24</w:t>
-      </w:r>
-      <w:r>
-        <w:t>.)</w:t>
-      </w:r>
-    </w:p>
-    <w:p>
-      <w:pPr>
-        <w:spacing w:after="0" w:line="240" w:lineRule="auto"/>
-        <w:jc w:val="both"/>
-      </w:pPr>
-    </w:p>
-    <w:p>
-      <w:pPr>
-        <w:spacing w:after="0" w:line="240" w:lineRule="auto"/>
-        <w:jc w:val="both"/>
-      </w:pPr>
-      <w:r>
         <w:t>Istio</w:t>
       </w:r>
     </w:p>
@@ -7201,6 +7078,18 @@
         <w:spacing w:after="0" w:line="240" w:lineRule="auto"/>
         <w:jc w:val="both"/>
       </w:pPr>
+      <w:r>
+        <w:t xml:space="preserve">For more information, visit:  </w:t>
+      </w:r>
+      <w:r>
+        <w:t>https://istio.io/</w:t>
+      </w:r>
+    </w:p>
+    <w:p>
+      <w:pPr>
+        <w:spacing w:after="0" w:line="240" w:lineRule="auto"/>
+        <w:jc w:val="both"/>
+      </w:pPr>
     </w:p>
     <w:p>
       <w:pPr>
@@ -7400,7 +7289,6 @@
         <w:jc w:val="both"/>
       </w:pPr>
       <w:r>
-        <w:lastRenderedPageBreak/>
         <w:t>The containers can be entered from the host</w:t>
       </w:r>
       <w:r>
@@ -7512,6 +7400,7 @@
           <w:sz w:val="22"/>
           <w:szCs w:val="22"/>
         </w:rPr>
+        <w:lastRenderedPageBreak/>
         <w:t xml:space="preserve">Frontend: </w:t>
       </w:r>
     </w:p>
@@ -7707,57 +7596,6 @@
         <w:spacing w:after="0" w:line="240" w:lineRule="auto"/>
         <w:jc w:val="both"/>
       </w:pPr>
-    </w:p>
-    <w:p>
-      <w:pPr>
-        <w:spacing w:after="0" w:line="240" w:lineRule="auto"/>
-        <w:jc w:val="both"/>
-      </w:pPr>
-      <w:r>
-        <w:t xml:space="preserve">[30] </w:t>
-      </w:r>
-      <w:r>
-        <w:t>Docker</w:t>
-      </w:r>
-      <w:r>
-        <w:t xml:space="preserve"> documentation </w:t>
-      </w:r>
-    </w:p>
-    <w:p>
-      <w:pPr>
-        <w:spacing w:after="0" w:line="240" w:lineRule="auto"/>
-        <w:jc w:val="both"/>
-      </w:pPr>
-      <w:r>
-        <w:t xml:space="preserve">https://docs.docker.com/get-started/overview/ </w:t>
-      </w:r>
-    </w:p>
-    <w:p>
-      <w:pPr>
-        <w:spacing w:after="0" w:line="240" w:lineRule="auto"/>
-        <w:jc w:val="both"/>
-        <w:rPr>
-          <w:rFonts w:cstheme="minorHAnsi"/>
-        </w:rPr>
-      </w:pPr>
-      <w:r>
-        <w:t>(download date: 2022.05.24</w:t>
-      </w:r>
-      <w:r>
-        <w:t>.)</w:t>
-      </w:r>
-    </w:p>
-    <w:p>
-      <w:pPr>
-        <w:spacing w:after="0" w:line="240" w:lineRule="auto"/>
-        <w:jc w:val="both"/>
-      </w:pPr>
-    </w:p>
-    <w:p>
-      <w:pPr>
-        <w:spacing w:after="0" w:line="240" w:lineRule="auto"/>
-        <w:jc w:val="both"/>
-      </w:pPr>
       <w:r>
         <w:t>Dockerhub</w:t>
       </w:r>
@@ -7853,48 +7691,6 @@
       <w:pPr>
         <w:spacing w:after="0" w:line="240" w:lineRule="auto"/>
         <w:jc w:val="both"/>
-      </w:pPr>
-    </w:p>
-    <w:p>
-      <w:pPr>
-        <w:spacing w:after="0" w:line="240" w:lineRule="auto"/>
-        <w:jc w:val="both"/>
-      </w:pPr>
-      <w:r>
-        <w:t xml:space="preserve">[31] Nginx documentation </w:t>
-      </w:r>
-    </w:p>
-    <w:p>
-      <w:pPr>
-        <w:spacing w:after="0" w:line="240" w:lineRule="auto"/>
-        <w:jc w:val="both"/>
-      </w:pPr>
-      <w:r>
-        <w:t>https://www.nginx.com/resources/glossary/nginx/</w:t>
-      </w:r>
-      <w:r>
-        <w:t xml:space="preserve"> </w:t>
-      </w:r>
-    </w:p>
-    <w:p>
-      <w:pPr>
-        <w:spacing w:after="0" w:line="240" w:lineRule="auto"/>
-        <w:jc w:val="both"/>
-        <w:rPr>
-          <w:rFonts w:cstheme="minorHAnsi"/>
-        </w:rPr>
-      </w:pPr>
-      <w:r>
-        <w:t>(download date: 2022.05.24</w:t>
-      </w:r>
-      <w:r>
-        <w:t>.)</w:t>
-      </w:r>
-    </w:p>
-    <w:p>
-      <w:pPr>
-        <w:spacing w:after="0" w:line="240" w:lineRule="auto"/>
-        <w:jc w:val="both"/>
         <w:rPr>
           <w:rFonts w:cstheme="minorHAnsi"/>
         </w:rPr>
@@ -7951,1165 +7747,818 @@
         <w:jc w:val="both"/>
       </w:pPr>
       <w:r>
-        <w:t>[32] P</w:t>
+        <w:t>Spring Boot</w:t>
+      </w:r>
+      <w:r>
+        <w:t xml:space="preserve"> / Spring</w:t>
+      </w:r>
+    </w:p>
+    <w:p>
+      <w:pPr>
+        <w:spacing w:after="0" w:line="240" w:lineRule="auto"/>
+        <w:jc w:val="both"/>
+      </w:pPr>
+      <w:r>
+        <w:t>Part of the Spring ecosystem which provides various solutions for enterprise Java application development. The core concept of Spring is the convention over configuration model, the dependency injection</w:t>
+      </w:r>
+      <w:r>
+        <w:t xml:space="preserve"> (DI)</w:t>
+      </w:r>
+      <w:r>
+        <w:t>, and for Spring Boot the possibility of quickly bootstrap an application via</w:t>
+      </w:r>
+      <w:r>
+        <w:t xml:space="preserve"> Spring Initializr</w:t>
+      </w:r>
+      <w:r>
+        <w:t xml:space="preserve">, together with the preconfigured, built in Tomcat server provides a way to quickly deliver </w:t>
+      </w:r>
+      <w:r>
+        <w:t xml:space="preserve">a MVP, focusing on the actual problem to solve not the </w:t>
+      </w:r>
+      <w:r>
+        <w:t xml:space="preserve">surrounding </w:t>
+      </w:r>
+      <w:r>
+        <w:t>issues.</w:t>
+      </w:r>
+    </w:p>
+    <w:p>
+      <w:pPr>
+        <w:spacing w:after="0" w:line="240" w:lineRule="auto"/>
+        <w:jc w:val="both"/>
+      </w:pPr>
+      <w:r>
+        <w:t xml:space="preserve">MAP's Analytics and Datahandler </w:t>
+      </w:r>
+      <w:r>
+        <w:t xml:space="preserve">are </w:t>
+      </w:r>
+      <w:r>
+        <w:t xml:space="preserve">utilising </w:t>
+      </w:r>
+      <w:r>
+        <w:t xml:space="preserve"> </w:t>
+      </w:r>
+      <w:r>
+        <w:t>the Spring Boot features</w:t>
+      </w:r>
+      <w:r>
+        <w:t>, such as DI, or the Tomcat server.</w:t>
+      </w:r>
+    </w:p>
+    <w:p>
+      <w:pPr>
+        <w:spacing w:after="0" w:line="240" w:lineRule="auto"/>
+        <w:jc w:val="both"/>
+      </w:pPr>
+      <w:r>
+        <w:t xml:space="preserve">For more information, visit: </w:t>
+      </w:r>
+      <w:r>
+        <w:t xml:space="preserve"> </w:t>
+      </w:r>
+      <w:r>
+        <w:t>https://spring.io/projects/spring-boot</w:t>
+      </w:r>
+    </w:p>
+    <w:p>
+      <w:pPr>
+        <w:spacing w:after="0" w:line="240" w:lineRule="auto"/>
+        <w:jc w:val="both"/>
+      </w:pPr>
+    </w:p>
+    <w:p>
+      <w:pPr>
+        <w:spacing w:after="0" w:line="240" w:lineRule="auto"/>
+        <w:jc w:val="both"/>
+      </w:pPr>
+    </w:p>
+    <w:p>
+      <w:pPr>
+        <w:spacing w:after="0" w:line="240" w:lineRule="auto"/>
+        <w:jc w:val="both"/>
+      </w:pPr>
+      <w:r>
+        <w:t>Maven</w:t>
+      </w:r>
+    </w:p>
+    <w:p>
+      <w:pPr>
+        <w:spacing w:after="0" w:line="240" w:lineRule="auto"/>
+        <w:jc w:val="both"/>
+      </w:pPr>
+      <w:r>
+        <w:t xml:space="preserve">Apache Maven is used as a build and plugin/dependency management tool for MAP. It's project object model file (pom.xml) </w:t>
+      </w:r>
+      <w:r>
+        <w:t xml:space="preserve">can </w:t>
+      </w:r>
+      <w:r>
+        <w:t xml:space="preserve">act as the central descriptor for </w:t>
+      </w:r>
+      <w:r>
+        <w:t>the project and the software develoment processes involved with it.</w:t>
+      </w:r>
+      <w:r>
+        <w:t xml:space="preserve"> </w:t>
+      </w:r>
+    </w:p>
+    <w:p>
+      <w:pPr>
+        <w:spacing w:after="0" w:line="240" w:lineRule="auto"/>
+        <w:jc w:val="both"/>
+      </w:pPr>
+      <w:r>
+        <w:t xml:space="preserve">For more information, visit: </w:t>
+      </w:r>
+      <w:r>
+        <w:t xml:space="preserve"> </w:t>
+      </w:r>
+      <w:r>
+        <w:t>https://maven.apache.org/what-is-maven.html</w:t>
+      </w:r>
+    </w:p>
+    <w:p>
+      <w:pPr>
+        <w:spacing w:after="0" w:line="240" w:lineRule="auto"/>
+        <w:jc w:val="both"/>
+      </w:pPr>
+    </w:p>
+    <w:p>
+      <w:pPr>
+        <w:spacing w:after="0" w:line="240" w:lineRule="auto"/>
+        <w:jc w:val="both"/>
+      </w:pPr>
+      <w:r>
+        <w:t>gRPC</w:t>
+      </w:r>
+    </w:p>
+    <w:p>
+      <w:pPr>
+        <w:spacing w:after="0" w:line="240" w:lineRule="auto"/>
+        <w:jc w:val="both"/>
+      </w:pPr>
+      <w:r>
+        <w:t xml:space="preserve">Stands for </w:t>
+      </w:r>
+      <w:r>
+        <w:rPr>
+          <w:b/>
+        </w:rPr>
+        <w:t>g</w:t>
+      </w:r>
+      <w:r>
+        <w:t xml:space="preserve">RPC </w:t>
+      </w:r>
+      <w:r>
+        <w:rPr>
+          <w:b/>
+        </w:rPr>
+        <w:t>R</w:t>
+      </w:r>
+      <w:r>
+        <w:t xml:space="preserve">emote </w:t>
+      </w:r>
+      <w:r>
+        <w:rPr>
+          <w:b/>
+        </w:rPr>
+        <w:t>P</w:t>
+      </w:r>
+      <w:r>
+        <w:t xml:space="preserve">rocedure </w:t>
+      </w:r>
+      <w:r>
+        <w:rPr>
+          <w:b/>
+        </w:rPr>
+        <w:t>C</w:t>
+      </w:r>
+      <w:r>
+        <w:t>all</w:t>
+      </w:r>
+      <w:r>
+        <w:t xml:space="preserve">, it is a </w:t>
+      </w:r>
+      <w:r>
+        <w:t>modern open source high performance</w:t>
+      </w:r>
+      <w:r>
+        <w:t xml:space="preserve"> RPC framework that can run in anywhere</w:t>
+      </w:r>
+      <w:r>
+        <w:t>. It can efficiently connect services</w:t>
+      </w:r>
+      <w:r>
+        <w:t>,</w:t>
+      </w:r>
+      <w:r>
+        <w:t xml:space="preserve"> </w:t>
+      </w:r>
+      <w:r>
+        <w:t>and has</w:t>
+      </w:r>
+      <w:r>
+        <w:t xml:space="preserve"> pluggable support for load balancing, tracing, </w:t>
+      </w:r>
+      <w:r>
+        <w:t>authentication, etc.</w:t>
+      </w:r>
+      <w:r>
+        <w:t>[33]</w:t>
+      </w:r>
+    </w:p>
+    <w:p>
+      <w:pPr>
+        <w:spacing w:after="0" w:line="240" w:lineRule="auto"/>
+        <w:jc w:val="both"/>
+      </w:pPr>
+      <w:r>
+        <w:t>A</w:t>
+      </w:r>
+      <w:r>
+        <w:t xml:space="preserve"> client application can call a </w:t>
+      </w:r>
+      <w:r>
+        <w:t>function directly</w:t>
+      </w:r>
+      <w:r>
+        <w:t xml:space="preserve"> on</w:t>
+      </w:r>
+      <w:r>
+        <w:t xml:space="preserve"> </w:t>
+      </w:r>
+      <w:r>
+        <w:t>a different machine</w:t>
+      </w:r>
+      <w:r>
+        <w:t xml:space="preserve"> where</w:t>
+      </w:r>
+      <w:r>
+        <w:t xml:space="preserve"> </w:t>
+      </w:r>
+      <w:r>
+        <w:t>the</w:t>
+      </w:r>
+      <w:r>
+        <w:t xml:space="preserve"> server application </w:t>
+      </w:r>
+      <w:r>
+        <w:t>is running, just as it would call on a local object. It is especially helpful in case of distributed applications, such as microservices.</w:t>
+      </w:r>
+      <w:r>
+        <w:t xml:space="preserve"> </w:t>
+      </w:r>
+      <w:r>
+        <w:t>[34]</w:t>
+      </w:r>
+      <w:r>
+        <w:t xml:space="preserve"> </w:t>
+      </w:r>
+    </w:p>
+    <w:p>
+      <w:pPr>
+        <w:spacing w:after="0" w:line="240" w:lineRule="auto"/>
+        <w:jc w:val="both"/>
+      </w:pPr>
+    </w:p>
+    <w:p>
+      <w:pPr>
+        <w:spacing w:after="0" w:line="240" w:lineRule="auto"/>
+        <w:jc w:val="both"/>
+      </w:pPr>
+      <w:r>
+        <w:lastRenderedPageBreak/>
+        <w:t>gRPC uses Protocol B</w:t>
+      </w:r>
+      <w:r>
+        <w:t>uffers</w:t>
+      </w:r>
+      <w:r>
+        <w:t xml:space="preserve"> by default</w:t>
+      </w:r>
+      <w:r>
+        <w:t xml:space="preserve"> as the Interface Definition Language</w:t>
+      </w:r>
+      <w:r>
+        <w:t>.</w:t>
+      </w:r>
+      <w:r>
+        <w:t xml:space="preserve"> </w:t>
+      </w:r>
+      <w:r>
+        <w:t xml:space="preserve">It is describing </w:t>
+      </w:r>
+      <w:r>
+        <w:t>both the service int</w:t>
+      </w:r>
+      <w:r>
+        <w:t xml:space="preserve">erface and the structure of the </w:t>
+      </w:r>
+      <w:r>
+        <w:t>messages.</w:t>
+      </w:r>
+      <w:r>
+        <w:t xml:space="preserve"> </w:t>
+      </w:r>
+      <w:r>
+        <w:t>[35]</w:t>
+      </w:r>
+    </w:p>
+    <w:p>
+      <w:pPr>
+        <w:spacing w:after="0" w:line="240" w:lineRule="auto"/>
+        <w:jc w:val="both"/>
+      </w:pPr>
+      <w:r>
+        <w:t>Protocol buffers are defined as:</w:t>
+      </w:r>
+    </w:p>
+    <w:p>
+      <w:pPr>
+        <w:spacing w:after="0" w:line="240" w:lineRule="auto"/>
+        <w:jc w:val="right"/>
+      </w:pPr>
+      <w:r>
+        <w:rPr>
+          <w:i/>
+        </w:rPr>
+        <w:t>"</w:t>
+      </w:r>
+      <w:r>
+        <w:rPr>
+          <w:i/>
+        </w:rPr>
+        <w:t xml:space="preserve"> Google's language-neutral, platform-neutral, extensible mechanism for serializing structured data – think XML, but smaller, faster, and simpler</w:t>
+      </w:r>
+      <w:r>
+        <w:rPr>
+          <w:i/>
+        </w:rPr>
+        <w:t>."</w:t>
+      </w:r>
+      <w:r>
+        <w:t xml:space="preserve"> </w:t>
+      </w:r>
+      <w:r>
+        <w:t>[36]</w:t>
+      </w:r>
+    </w:p>
+    <w:p>
+      <w:pPr>
+        <w:spacing w:after="0" w:line="240" w:lineRule="auto"/>
+        <w:jc w:val="both"/>
+      </w:pPr>
+    </w:p>
+    <w:p>
+      <w:pPr>
+        <w:spacing w:after="0" w:line="240" w:lineRule="auto"/>
+        <w:jc w:val="both"/>
+      </w:pPr>
+      <w:r>
+        <w:t>Open</w:t>
+      </w:r>
+      <w:r>
+        <w:t>API</w:t>
+      </w:r>
+      <w:r>
+        <w:t xml:space="preserve"> / Swagger</w:t>
+      </w:r>
+    </w:p>
+    <w:p>
+      <w:pPr>
+        <w:spacing w:after="0" w:line="240" w:lineRule="auto"/>
+        <w:jc w:val="both"/>
+      </w:pPr>
+      <w:r>
+        <w:t xml:space="preserve">Open API is an API description format for REST APIs. It is </w:t>
+      </w:r>
+      <w:r>
+        <w:t xml:space="preserve">essentially </w:t>
+      </w:r>
+      <w:r>
+        <w:t>a specification written in YAML or JSON, that can describe the API's endpoints, I/O parameters, authentication methods, etc.</w:t>
+      </w:r>
+    </w:p>
+    <w:p>
+      <w:pPr>
+        <w:spacing w:after="0" w:line="240" w:lineRule="auto"/>
+        <w:jc w:val="both"/>
+      </w:pPr>
+      <w:r>
+        <w:t xml:space="preserve">Swagger is a toolset built </w:t>
+      </w:r>
+      <w:r>
+        <w:t>for OpenAPI that helps to build or</w:t>
+      </w:r>
+      <w:r>
+        <w:t xml:space="preserve"> consume such REST APIs, for example it can generate the API's client side code. [37]</w:t>
+      </w:r>
+    </w:p>
+    <w:p>
+      <w:pPr>
+        <w:spacing w:after="0" w:line="240" w:lineRule="auto"/>
+        <w:jc w:val="both"/>
+      </w:pPr>
+      <w:r>
+        <w:t>MAP's Frontend</w:t>
+      </w:r>
+      <w:r>
+        <w:t xml:space="preserve"> uses such generated </w:t>
+      </w:r>
+      <w:r>
+        <w:t>client</w:t>
+      </w:r>
+      <w:r>
+        <w:t xml:space="preserve"> code from the Analytics service </w:t>
+      </w:r>
+      <w:r>
+        <w:t>swagger-enabled REST APIs.</w:t>
+      </w:r>
+    </w:p>
+    <w:p>
+      <w:pPr>
+        <w:spacing w:after="0" w:line="240" w:lineRule="auto"/>
+        <w:jc w:val="both"/>
+      </w:pPr>
+    </w:p>
+    <w:p>
+      <w:pPr>
+        <w:spacing w:after="0" w:line="240" w:lineRule="auto"/>
+        <w:jc w:val="both"/>
+      </w:pPr>
+      <w:r>
+        <w:t>Mapstruct</w:t>
+      </w:r>
+    </w:p>
+    <w:p>
+      <w:pPr>
+        <w:spacing w:after="0" w:line="240" w:lineRule="auto"/>
+        <w:jc w:val="both"/>
+      </w:pPr>
+      <w:r>
+        <w:t>Mapstruct is  a code generator tool that helps the mapping implementation between Java bean types</w:t>
+      </w:r>
+      <w:r>
+        <w:t xml:space="preserve"> </w:t>
+      </w:r>
+      <w:r>
+        <w:t>[38]</w:t>
+      </w:r>
+      <w:r>
+        <w:t xml:space="preserve">. In </w:t>
+      </w:r>
+      <w:r>
+        <w:t xml:space="preserve">the </w:t>
+      </w:r>
+      <w:r>
+        <w:t xml:space="preserve">MAP, the Analytics service uses it to convert between gRPC generated objects coming from the Datahandler, to POJOs </w:t>
+      </w:r>
+      <w:r>
+        <w:t>moving</w:t>
+      </w:r>
+      <w:r>
+        <w:t xml:space="preserve"> </w:t>
+      </w:r>
+      <w:r>
+        <w:t xml:space="preserve"> towards the Frontend.</w:t>
+      </w:r>
+    </w:p>
+    <w:p>
+      <w:pPr>
+        <w:spacing w:after="0" w:line="240" w:lineRule="auto"/>
+        <w:jc w:val="both"/>
+      </w:pPr>
+      <w:r>
+        <w:t>On the other hand in Datahandler, I wrote a custom converter between POJOs coming from the IEX Cloud API, to gRPC objects</w:t>
+      </w:r>
+      <w:r>
+        <w:t xml:space="preserve"> moving  towards the Analytics service.</w:t>
+      </w:r>
+    </w:p>
+    <w:p>
+      <w:pPr>
+        <w:spacing w:after="0" w:line="240" w:lineRule="auto"/>
+        <w:jc w:val="both"/>
+      </w:pPr>
+    </w:p>
+    <w:p>
+      <w:pPr>
+        <w:spacing w:after="0" w:line="240" w:lineRule="auto"/>
+        <w:jc w:val="both"/>
+      </w:pPr>
+      <w:r>
+        <w:t>IEX Cloud Client API</w:t>
+      </w:r>
+    </w:p>
+    <w:p>
+      <w:pPr>
+        <w:spacing w:after="0" w:line="240" w:lineRule="auto"/>
+        <w:jc w:val="both"/>
+      </w:pPr>
+      <w:r>
+        <w:t>IEX Cloud is a financial information provider</w:t>
+      </w:r>
+      <w:r>
+        <w:t>, that MAP utilises as the source of it's data</w:t>
+      </w:r>
+      <w:r>
+        <w:t xml:space="preserve"> [39]</w:t>
       </w:r>
       <w:r>
         <w:t xml:space="preserve">. </w:t>
       </w:r>
-      <w:r>
-        <w:t xml:space="preserve">Krill </w:t>
-      </w:r>
-      <w:r>
-        <w:t xml:space="preserve"> </w:t>
-      </w:r>
-      <w:r>
-        <w:t>(</w:t>
-      </w:r>
-      <w:r>
-        <w:t>0</w:t>
-      </w:r>
-      <w:r>
-        <w:t>3</w:t>
-      </w:r>
-      <w:r>
-        <w:t xml:space="preserve"> March</w:t>
-      </w:r>
-      <w:r>
-        <w:t xml:space="preserve"> 2022): </w:t>
-      </w:r>
-      <w:r>
-        <w:t>Java 8 still dominates, but Java 17 wave is coming – survey</w:t>
-      </w:r>
-    </w:p>
-    <w:p>
-      <w:pPr>
-        <w:spacing w:after="0" w:line="240" w:lineRule="auto"/>
-        <w:jc w:val="both"/>
-      </w:pPr>
-      <w:r>
-        <w:t>https://www.infoworld.com/article/3652408/java-8-still-dominates-but-java-17-wave-is-coming-survey.html</w:t>
-      </w:r>
-    </w:p>
-    <w:p>
-      <w:pPr>
-        <w:spacing w:after="0" w:line="240" w:lineRule="auto"/>
-        <w:jc w:val="both"/>
-        <w:rPr>
-          <w:rFonts w:cstheme="minorHAnsi"/>
-        </w:rPr>
-      </w:pPr>
-      <w:r>
-        <w:t xml:space="preserve"> (download date: 2022.05.24</w:t>
-      </w:r>
-      <w:r>
-        <w:t>.)</w:t>
-      </w:r>
-    </w:p>
-    <w:p>
-      <w:pPr>
-        <w:spacing w:after="0" w:line="240" w:lineRule="auto"/>
-        <w:jc w:val="both"/>
-      </w:pPr>
-    </w:p>
-    <w:p>
-      <w:pPr>
-        <w:spacing w:after="0" w:line="240" w:lineRule="auto"/>
-        <w:jc w:val="both"/>
-      </w:pPr>
-    </w:p>
-    <w:p>
-      <w:pPr>
-        <w:spacing w:after="0" w:line="240" w:lineRule="auto"/>
-        <w:jc w:val="both"/>
-      </w:pPr>
-      <w:r>
-        <w:t>Spring Boot</w:t>
-      </w:r>
-      <w:r>
-        <w:t xml:space="preserve"> / Spring</w:t>
-      </w:r>
-    </w:p>
-    <w:p>
-      <w:pPr>
-        <w:spacing w:after="0" w:line="240" w:lineRule="auto"/>
-        <w:jc w:val="both"/>
-      </w:pPr>
-      <w:r>
-        <w:lastRenderedPageBreak/>
-        <w:t>Part of the Spring ecosystem which provides various solutions for enterprise Java application development. The core concept of Spring is the convention over configuration model, the dependency injection</w:t>
-      </w:r>
-      <w:r>
-        <w:t xml:space="preserve"> (DI)</w:t>
-      </w:r>
-      <w:r>
-        <w:t>, and for Spring Boot the possibility of quickly bootstrap an application via</w:t>
-      </w:r>
-      <w:r>
-        <w:t xml:space="preserve"> Spring Initializr</w:t>
-      </w:r>
-      <w:r>
-        <w:t xml:space="preserve">, together with the preconfigured, built in Tomcat server provides a way to quickly deliver </w:t>
-      </w:r>
-      <w:r>
-        <w:t xml:space="preserve">a MVP, focusing on the actual problem to solve not the </w:t>
-      </w:r>
-      <w:r>
-        <w:t xml:space="preserve">surrounding </w:t>
-      </w:r>
-      <w:r>
-        <w:t>issues.</w:t>
-      </w:r>
-    </w:p>
-    <w:p>
-      <w:pPr>
-        <w:spacing w:after="0" w:line="240" w:lineRule="auto"/>
-        <w:jc w:val="both"/>
-      </w:pPr>
-      <w:r>
-        <w:t xml:space="preserve">MAP's Analytics and Datahandler </w:t>
-      </w:r>
-      <w:r>
-        <w:t xml:space="preserve">are </w:t>
-      </w:r>
-      <w:r>
-        <w:t xml:space="preserve">utilising </w:t>
-      </w:r>
-      <w:r>
-        <w:t xml:space="preserve"> </w:t>
-      </w:r>
-      <w:r>
-        <w:t>the Spring Boot features</w:t>
-      </w:r>
-      <w:r>
-        <w:t>, such as DI, or the Tomcat server.</w:t>
-      </w:r>
-    </w:p>
-    <w:p>
-      <w:pPr>
-        <w:spacing w:after="0" w:line="240" w:lineRule="auto"/>
-        <w:jc w:val="both"/>
-      </w:pPr>
-    </w:p>
-    <w:p>
-      <w:pPr>
-        <w:spacing w:after="0" w:line="240" w:lineRule="auto"/>
-        <w:jc w:val="both"/>
-      </w:pPr>
-      <w:r>
-        <w:t xml:space="preserve">For more information, visit: </w:t>
-      </w:r>
-    </w:p>
-    <w:p>
-      <w:pPr>
-        <w:spacing w:after="0" w:line="240" w:lineRule="auto"/>
-        <w:jc w:val="both"/>
-      </w:pPr>
-      <w:r>
-        <w:t>https://spring.io/projects/spring-boot</w:t>
-      </w:r>
-    </w:p>
-    <w:p>
-      <w:pPr>
-        <w:spacing w:after="0" w:line="240" w:lineRule="auto"/>
-        <w:jc w:val="both"/>
-      </w:pPr>
-    </w:p>
-    <w:p>
-      <w:pPr>
-        <w:spacing w:after="0" w:line="240" w:lineRule="auto"/>
-        <w:jc w:val="both"/>
-      </w:pPr>
-    </w:p>
-    <w:p>
-      <w:pPr>
-        <w:spacing w:after="0" w:line="240" w:lineRule="auto"/>
-        <w:jc w:val="both"/>
-      </w:pPr>
-      <w:r>
-        <w:t>Maven</w:t>
-      </w:r>
-    </w:p>
-    <w:p>
-      <w:pPr>
-        <w:spacing w:after="0" w:line="240" w:lineRule="auto"/>
-        <w:jc w:val="both"/>
-      </w:pPr>
-      <w:r>
-        <w:t xml:space="preserve">Apache Maven is used as a build and plugin/dependency management tool for MAP. It's project object model file (pom.xml) </w:t>
-      </w:r>
-      <w:r>
-        <w:t xml:space="preserve">can </w:t>
-      </w:r>
-      <w:r>
-        <w:t xml:space="preserve">act as the central descriptor for </w:t>
-      </w:r>
-      <w:r>
-        <w:t>the project and the software develoment processes involved with it.</w:t>
-      </w:r>
-      <w:r>
-        <w:t xml:space="preserve"> </w:t>
-      </w:r>
-    </w:p>
-    <w:p>
-      <w:pPr>
-        <w:spacing w:after="0" w:line="240" w:lineRule="auto"/>
-        <w:jc w:val="both"/>
-      </w:pPr>
-      <w:r>
-        <w:t>However it serves much more than that</w:t>
-      </w:r>
-    </w:p>
-    <w:p>
-      <w:pPr>
-        <w:spacing w:after="0" w:line="240" w:lineRule="auto"/>
-        <w:jc w:val="both"/>
-      </w:pPr>
-    </w:p>
-    <w:p>
-      <w:pPr>
-        <w:spacing w:after="0" w:line="240" w:lineRule="auto"/>
-        <w:jc w:val="both"/>
-      </w:pPr>
-      <w:r>
-        <w:t xml:space="preserve">For more information, visit: </w:t>
-      </w:r>
-    </w:p>
-    <w:p>
-      <w:pPr>
-        <w:spacing w:after="0" w:line="240" w:lineRule="auto"/>
-        <w:jc w:val="both"/>
-      </w:pPr>
-      <w:r>
-        <w:t>https://maven.apache.org/what-is-maven.html</w:t>
-      </w:r>
-    </w:p>
-    <w:p>
-      <w:pPr>
-        <w:spacing w:after="0" w:line="240" w:lineRule="auto"/>
-        <w:jc w:val="both"/>
-      </w:pPr>
-    </w:p>
-    <w:p>
-      <w:pPr>
-        <w:spacing w:after="0" w:line="240" w:lineRule="auto"/>
-        <w:jc w:val="both"/>
-      </w:pPr>
-      <w:r>
-        <w:t>gRPC</w:t>
-      </w:r>
-    </w:p>
-    <w:p>
-      <w:pPr>
-        <w:spacing w:after="0" w:line="240" w:lineRule="auto"/>
-        <w:jc w:val="both"/>
-      </w:pPr>
-      <w:r>
-        <w:t xml:space="preserve">Stands for </w:t>
-      </w:r>
-      <w:r>
-        <w:rPr>
-          <w:b/>
-        </w:rPr>
-        <w:t>g</w:t>
-      </w:r>
-      <w:r>
-        <w:t xml:space="preserve">RPC </w:t>
-      </w:r>
-      <w:r>
-        <w:rPr>
-          <w:b/>
-        </w:rPr>
-        <w:t>R</w:t>
-      </w:r>
-      <w:r>
-        <w:t xml:space="preserve">emote </w:t>
-      </w:r>
-      <w:r>
-        <w:rPr>
-          <w:b/>
-        </w:rPr>
-        <w:t>P</w:t>
-      </w:r>
-      <w:r>
-        <w:t xml:space="preserve">rocedure </w:t>
-      </w:r>
-      <w:r>
-        <w:rPr>
-          <w:b/>
-        </w:rPr>
-        <w:t>C</w:t>
-      </w:r>
-      <w:r>
-        <w:t>all</w:t>
-      </w:r>
-      <w:r>
-        <w:t xml:space="preserve">, it is a </w:t>
-      </w:r>
-      <w:r>
-        <w:t>modern open source high performance</w:t>
-      </w:r>
-      <w:r>
-        <w:t xml:space="preserve"> RPC framework that can run in anywhere</w:t>
-      </w:r>
-      <w:r>
-        <w:t>. It can efficiently connect services</w:t>
-      </w:r>
-      <w:r>
-        <w:t>,</w:t>
-      </w:r>
-      <w:r>
-        <w:t xml:space="preserve"> </w:t>
-      </w:r>
-      <w:r>
-        <w:t>and has</w:t>
-      </w:r>
-      <w:r>
-        <w:t xml:space="preserve"> pluggable support for load balancing, tracing, </w:t>
-      </w:r>
-      <w:r>
-        <w:t>authentication, etc.</w:t>
-      </w:r>
-      <w:r>
-        <w:t>[33]</w:t>
-      </w:r>
-    </w:p>
-    <w:p>
-      <w:pPr>
-        <w:spacing w:after="0" w:line="240" w:lineRule="auto"/>
-        <w:jc w:val="both"/>
-      </w:pPr>
-      <w:r>
-        <w:t>A</w:t>
-      </w:r>
-      <w:r>
-        <w:t xml:space="preserve"> client application can call a </w:t>
-      </w:r>
-      <w:r>
-        <w:t>function directly</w:t>
-      </w:r>
-      <w:r>
-        <w:t xml:space="preserve"> on</w:t>
-      </w:r>
-      <w:r>
-        <w:t xml:space="preserve"> </w:t>
-      </w:r>
-      <w:r>
-        <w:t>a different machine</w:t>
-      </w:r>
-      <w:r>
-        <w:t xml:space="preserve"> where</w:t>
-      </w:r>
-      <w:r>
-        <w:t xml:space="preserve"> </w:t>
-      </w:r>
-      <w:r>
-        <w:t>the</w:t>
-      </w:r>
-      <w:r>
-        <w:t xml:space="preserve"> server application </w:t>
-      </w:r>
-      <w:r>
-        <w:t>is running, just as it would call on a local object. It is especially helpful in case of distributed applications, such as microservices.</w:t>
-      </w:r>
-      <w:r>
-        <w:t xml:space="preserve"> </w:t>
-      </w:r>
-      <w:r>
-        <w:t>[34]</w:t>
-      </w:r>
-      <w:r>
-        <w:t xml:space="preserve"> </w:t>
-      </w:r>
-    </w:p>
-    <w:p>
-      <w:pPr>
-        <w:spacing w:after="0" w:line="240" w:lineRule="auto"/>
-        <w:jc w:val="both"/>
-      </w:pPr>
-    </w:p>
-    <w:p>
-      <w:pPr>
-        <w:spacing w:after="0" w:line="240" w:lineRule="auto"/>
-        <w:jc w:val="both"/>
-      </w:pPr>
-      <w:r>
-        <w:t>gRPC uses Protocol B</w:t>
-      </w:r>
-      <w:r>
-        <w:t>uffers</w:t>
-      </w:r>
-      <w:r>
-        <w:t xml:space="preserve"> by default</w:t>
-      </w:r>
-      <w:r>
-        <w:t xml:space="preserve"> as the Interface Definition Language</w:t>
+    </w:p>
+    <w:p>
+      <w:pPr>
+        <w:spacing w:after="0" w:line="240" w:lineRule="auto"/>
+        <w:jc w:val="both"/>
+      </w:pPr>
+      <w:r>
+        <w:t xml:space="preserve">As the access </w:t>
+      </w:r>
+      <w:r>
+        <w:t>of</w:t>
+      </w:r>
+      <w:r>
+        <w:t xml:space="preserve"> the real data is only free for up to a certain limit, MAP uses </w:t>
+      </w:r>
+      <w:r>
+        <w:t>a</w:t>
+      </w:r>
+      <w:r>
+        <w:t xml:space="preserve"> special token that allows the access to all REST</w:t>
+      </w:r>
+      <w:r>
+        <w:t xml:space="preserve"> endpoints for testing purposes</w:t>
+      </w:r>
+      <w:r>
+        <w:t xml:space="preserve"> </w:t>
+      </w:r>
+      <w:r>
+        <w:t>but</w:t>
+      </w:r>
+      <w:r>
+        <w:t xml:space="preserve"> the data returned are</w:t>
+      </w:r>
+      <w:r>
+        <w:t xml:space="preserve"> </w:t>
+      </w:r>
+      <w:r>
+        <w:t>test/dummy</w:t>
+      </w:r>
+      <w:r>
+        <w:t xml:space="preserve"> data. This  </w:t>
+      </w:r>
+      <w:r>
+        <w:t>test</w:t>
+      </w:r>
+      <w:r>
+        <w:t xml:space="preserve">-mod </w:t>
+      </w:r>
+      <w:r>
+        <w:t xml:space="preserve">is available to all registered free-tier users on IEX Cloud's platform. </w:t>
+      </w:r>
+    </w:p>
+    <w:p>
+      <w:pPr>
+        <w:spacing w:after="0" w:line="240" w:lineRule="auto"/>
+        <w:jc w:val="both"/>
+      </w:pPr>
+    </w:p>
+    <w:p>
+      <w:pPr>
+        <w:spacing w:after="0" w:line="240" w:lineRule="auto"/>
+        <w:jc w:val="both"/>
+      </w:pPr>
+      <w:r>
+        <w:t xml:space="preserve">For the client API to IEX Cloud, MAP's Datahandler service using a thrid party implementation from Github:  </w:t>
+      </w:r>
+      <w:r>
+        <w:t>https://github.com/WojciechZankowski/iextrading4j</w:t>
+      </w:r>
+    </w:p>
+    <w:p>
+      <w:pPr>
+        <w:spacing w:after="0" w:line="240" w:lineRule="auto"/>
+        <w:jc w:val="both"/>
+      </w:pPr>
+    </w:p>
+    <w:p>
+      <w:pPr>
+        <w:spacing w:after="0" w:line="240" w:lineRule="auto"/>
+        <w:jc w:val="both"/>
+      </w:pPr>
+      <w:r>
+        <w:t>Angular</w:t>
+      </w:r>
+    </w:p>
+    <w:p>
+      <w:pPr>
+        <w:spacing w:after="0" w:line="240" w:lineRule="auto"/>
+        <w:jc w:val="both"/>
+      </w:pPr>
+      <w:r>
+        <w:t>Angular is a platform based on Typescript, for developing single page applications, and also an application design framework</w:t>
+      </w:r>
+      <w:r>
+        <w:t xml:space="preserve"> [40]</w:t>
       </w:r>
       <w:r>
         <w:t>.</w:t>
       </w:r>
       <w:r>
-        <w:t xml:space="preserve"> </w:t>
-      </w:r>
-      <w:r>
-        <w:t xml:space="preserve">It is describing </w:t>
-      </w:r>
-      <w:r>
-        <w:t>both the service int</w:t>
-      </w:r>
-      <w:r>
-        <w:t xml:space="preserve">erface and the structure of the </w:t>
-      </w:r>
-      <w:r>
-        <w:t>messages.</w:t>
-      </w:r>
-      <w:r>
-        <w:t xml:space="preserve"> </w:t>
-      </w:r>
-      <w:r>
-        <w:t>[35]</w:t>
-      </w:r>
-    </w:p>
-    <w:p>
-      <w:pPr>
-        <w:spacing w:after="0" w:line="240" w:lineRule="auto"/>
-        <w:jc w:val="both"/>
-      </w:pPr>
-      <w:r>
-        <w:t>Protocol buffers are defined as:</w:t>
-      </w:r>
-    </w:p>
-    <w:p>
-      <w:pPr>
-        <w:spacing w:after="0" w:line="240" w:lineRule="auto"/>
-        <w:jc w:val="right"/>
-      </w:pPr>
-      <w:r>
-        <w:rPr>
-          <w:i/>
-        </w:rPr>
-        <w:t>"</w:t>
-      </w:r>
-      <w:r>
-        <w:rPr>
-          <w:i/>
-        </w:rPr>
-        <w:t xml:space="preserve"> Google's language-neutral, platform-neutral, extensible mechanism for serializing structured data – think XML, but smaller, faster, and simpler</w:t>
-      </w:r>
-      <w:r>
-        <w:rPr>
-          <w:i/>
-        </w:rPr>
-        <w:t>."</w:t>
-      </w:r>
-      <w:r>
-        <w:t xml:space="preserve"> </w:t>
-      </w:r>
-      <w:r>
-        <w:t>[36]</w:t>
-      </w:r>
-    </w:p>
-    <w:p>
-      <w:pPr>
-        <w:spacing w:after="0" w:line="240" w:lineRule="auto"/>
-        <w:jc w:val="both"/>
-      </w:pPr>
-    </w:p>
-    <w:p>
-      <w:pPr>
-        <w:spacing w:after="0" w:line="240" w:lineRule="auto"/>
-        <w:jc w:val="both"/>
-      </w:pPr>
-      <w:r>
-        <w:t>[33] Grpc documentation I.</w:t>
-      </w:r>
-    </w:p>
-    <w:p>
-      <w:pPr>
-        <w:spacing w:after="0" w:line="240" w:lineRule="auto"/>
-        <w:jc w:val="both"/>
-      </w:pPr>
-      <w:r>
-        <w:t>https://grpc.io/about/</w:t>
-      </w:r>
-    </w:p>
-    <w:p>
-      <w:pPr>
-        <w:spacing w:after="0" w:line="240" w:lineRule="auto"/>
-        <w:jc w:val="both"/>
-        <w:rPr>
-          <w:rFonts w:cstheme="minorHAnsi"/>
-        </w:rPr>
-      </w:pPr>
-      <w:r>
-        <w:t xml:space="preserve"> (download date: 2022.05.24</w:t>
-      </w:r>
-      <w:r>
-        <w:t>.)</w:t>
-      </w:r>
-    </w:p>
-    <w:p>
-      <w:pPr>
-        <w:spacing w:after="0" w:line="240" w:lineRule="auto"/>
-        <w:jc w:val="both"/>
-      </w:pPr>
-    </w:p>
-    <w:p>
-      <w:pPr>
-        <w:spacing w:after="0" w:line="240" w:lineRule="auto"/>
-        <w:jc w:val="both"/>
-      </w:pPr>
-      <w:r>
-        <w:t>[34] Grpc documentation II.</w:t>
-      </w:r>
-    </w:p>
-    <w:p>
-      <w:pPr>
-        <w:spacing w:after="0" w:line="240" w:lineRule="auto"/>
-        <w:jc w:val="both"/>
-      </w:pPr>
-      <w:r>
-        <w:t>https://grpc.io/docs/what-is-grpc/introduction/#overview</w:t>
-      </w:r>
-    </w:p>
-    <w:p>
-      <w:pPr>
-        <w:spacing w:after="0" w:line="240" w:lineRule="auto"/>
-        <w:jc w:val="both"/>
-        <w:rPr>
-          <w:rFonts w:cstheme="minorHAnsi"/>
-        </w:rPr>
-      </w:pPr>
-      <w:r>
-        <w:t xml:space="preserve"> (download date: 2022.05.24</w:t>
-      </w:r>
-      <w:r>
-        <w:t>.)</w:t>
-      </w:r>
-    </w:p>
-    <w:p>
-      <w:pPr>
-        <w:spacing w:after="0" w:line="240" w:lineRule="auto"/>
-        <w:jc w:val="both"/>
-      </w:pPr>
-    </w:p>
-    <w:p>
-      <w:pPr>
-        <w:spacing w:after="0" w:line="240" w:lineRule="auto"/>
-        <w:jc w:val="both"/>
-      </w:pPr>
-      <w:r>
-        <w:t>[35] Grpc documentation III.</w:t>
-      </w:r>
-    </w:p>
-    <w:p>
-      <w:pPr>
-        <w:spacing w:after="0" w:line="240" w:lineRule="auto"/>
-        <w:jc w:val="both"/>
-      </w:pPr>
-      <w:r>
-        <w:t>https://grpc.io/docs/what-is-grpc/core-concepts/#service-definition</w:t>
-      </w:r>
-    </w:p>
-    <w:p>
-      <w:pPr>
-        <w:spacing w:after="0" w:line="240" w:lineRule="auto"/>
-        <w:jc w:val="both"/>
-      </w:pPr>
-      <w:r>
-        <w:t xml:space="preserve"> (download date: 2022.05.24</w:t>
-      </w:r>
-      <w:r>
-        <w:t>.)</w:t>
-      </w:r>
-    </w:p>
-    <w:p>
-      <w:pPr>
-        <w:spacing w:after="0" w:line="240" w:lineRule="auto"/>
-        <w:jc w:val="both"/>
-      </w:pPr>
-    </w:p>
-    <w:p>
-      <w:pPr>
-        <w:spacing w:after="0" w:line="240" w:lineRule="auto"/>
-        <w:jc w:val="both"/>
-      </w:pPr>
-      <w:r>
-        <w:t xml:space="preserve">[36] </w:t>
-      </w:r>
-      <w:r>
-        <w:t>Protocol B</w:t>
-      </w:r>
-      <w:r>
-        <w:t>uffers</w:t>
-      </w:r>
-      <w:r>
-        <w:t xml:space="preserve"> documentation</w:t>
-      </w:r>
-    </w:p>
-    <w:p>
-      <w:pPr>
-        <w:spacing w:after="0" w:line="240" w:lineRule="auto"/>
-        <w:jc w:val="both"/>
-      </w:pPr>
-      <w:r>
-        <w:t>https://developers.google.com/protocol-buffers</w:t>
-      </w:r>
-    </w:p>
-    <w:p>
-      <w:pPr>
-        <w:spacing w:after="0" w:line="240" w:lineRule="auto"/>
-        <w:jc w:val="both"/>
-        <w:rPr>
-          <w:rFonts w:cstheme="minorHAnsi"/>
-        </w:rPr>
-      </w:pPr>
-      <w:r>
-        <w:t xml:space="preserve"> (download date: 2022.05.24</w:t>
-      </w:r>
-      <w:r>
-        <w:t>.)</w:t>
-      </w:r>
-    </w:p>
-    <w:p>
-      <w:pPr>
-        <w:spacing w:after="0" w:line="240" w:lineRule="auto"/>
-        <w:jc w:val="both"/>
-      </w:pPr>
-    </w:p>
-    <w:p>
-      <w:pPr>
-        <w:spacing w:after="0" w:line="240" w:lineRule="auto"/>
-        <w:jc w:val="both"/>
-      </w:pPr>
-    </w:p>
-    <w:p>
-      <w:pPr>
-        <w:spacing w:after="0" w:line="240" w:lineRule="auto"/>
-        <w:jc w:val="both"/>
-      </w:pPr>
-      <w:r>
-        <w:lastRenderedPageBreak/>
-        <w:t>Open</w:t>
-      </w:r>
-      <w:r>
-        <w:t>API</w:t>
-      </w:r>
-      <w:r>
-        <w:t xml:space="preserve"> / Swagger</w:t>
-      </w:r>
-    </w:p>
-    <w:p>
-      <w:pPr>
-        <w:spacing w:after="0" w:line="240" w:lineRule="auto"/>
-        <w:jc w:val="both"/>
-      </w:pPr>
-      <w:r>
-        <w:t xml:space="preserve">Open API is an API description format for REST APIs. It is </w:t>
-      </w:r>
-      <w:r>
-        <w:t xml:space="preserve">essentially </w:t>
-      </w:r>
-      <w:r>
-        <w:t>a specification written in YAML or JSON, that can describe the API's endpoints, I/O parameters, authentication methods, etc.</w:t>
-      </w:r>
-    </w:p>
-    <w:p>
-      <w:pPr>
-        <w:spacing w:after="0" w:line="240" w:lineRule="auto"/>
-        <w:jc w:val="both"/>
-      </w:pPr>
-      <w:r>
-        <w:t xml:space="preserve">Swagger is a toolset built </w:t>
-      </w:r>
-      <w:r>
-        <w:t>for OpenAPI that helps to build or</w:t>
-      </w:r>
-      <w:r>
-        <w:t xml:space="preserve"> consume such REST APIs, for example it can generate the API's client side code. [37]</w:t>
-      </w:r>
-    </w:p>
-    <w:p>
-      <w:pPr>
-        <w:spacing w:after="0" w:line="240" w:lineRule="auto"/>
-        <w:jc w:val="both"/>
-      </w:pPr>
-      <w:r>
-        <w:t>MAP's Frontend</w:t>
-      </w:r>
-      <w:r>
-        <w:t xml:space="preserve"> uses such generated </w:t>
-      </w:r>
-      <w:r>
-        <w:t>client</w:t>
-      </w:r>
-      <w:r>
-        <w:t xml:space="preserve"> code from the Analytics service </w:t>
-      </w:r>
-      <w:r>
-        <w:t>swagger-enabled REST APIs.</w:t>
-      </w:r>
-    </w:p>
-    <w:p>
-      <w:pPr>
-        <w:spacing w:after="0" w:line="240" w:lineRule="auto"/>
-        <w:jc w:val="both"/>
-      </w:pPr>
-    </w:p>
-    <w:p>
-      <w:pPr>
-        <w:spacing w:after="0" w:line="240" w:lineRule="auto"/>
-        <w:jc w:val="both"/>
-      </w:pPr>
-      <w:r>
-        <w:t>[37] OpenAPI / Swagger documentation</w:t>
-      </w:r>
-    </w:p>
-    <w:p>
-      <w:pPr>
-        <w:spacing w:after="0" w:line="240" w:lineRule="auto"/>
-        <w:jc w:val="both"/>
-      </w:pPr>
-      <w:r>
-        <w:t>https://swagger.io/docs/specification/about/</w:t>
-      </w:r>
-    </w:p>
-    <w:p>
-      <w:pPr>
-        <w:spacing w:after="0" w:line="240" w:lineRule="auto"/>
-        <w:jc w:val="both"/>
-        <w:rPr>
-          <w:rFonts w:cstheme="minorHAnsi"/>
-        </w:rPr>
-      </w:pPr>
-      <w:r>
-        <w:t xml:space="preserve"> (download date: 2022.05.24</w:t>
-      </w:r>
-      <w:r>
-        <w:t>.)</w:t>
-      </w:r>
-    </w:p>
-    <w:p>
-      <w:pPr>
-        <w:spacing w:after="0" w:line="240" w:lineRule="auto"/>
-        <w:jc w:val="both"/>
-      </w:pPr>
-    </w:p>
-    <w:p>
-      <w:pPr>
-        <w:spacing w:after="0" w:line="240" w:lineRule="auto"/>
-        <w:jc w:val="both"/>
-      </w:pPr>
-      <w:r>
-        <w:t>Mapstruct</w:t>
-      </w:r>
-    </w:p>
-    <w:p>
-      <w:pPr>
-        <w:spacing w:after="0" w:line="240" w:lineRule="auto"/>
-        <w:jc w:val="both"/>
-      </w:pPr>
-      <w:r>
-        <w:t>Mapstruct is  a code generator tool that helps the mapping implementation between Java bean types</w:t>
-      </w:r>
-      <w:r>
-        <w:t xml:space="preserve"> </w:t>
-      </w:r>
-      <w:r>
-        <w:t>[38]</w:t>
-      </w:r>
-      <w:r>
-        <w:t xml:space="preserve">. In </w:t>
-      </w:r>
-      <w:r>
-        <w:t xml:space="preserve">the </w:t>
-      </w:r>
-      <w:r>
-        <w:t xml:space="preserve">MAP, the Analytics service uses it to convert between gRPC generated objects coming from the Datahandler, to POJOs </w:t>
-      </w:r>
-      <w:r>
-        <w:t>moving</w:t>
-      </w:r>
-      <w:r>
-        <w:t xml:space="preserve"> </w:t>
-      </w:r>
-      <w:r>
-        <w:t xml:space="preserve"> towards the Frontend.</w:t>
-      </w:r>
-    </w:p>
-    <w:p>
-      <w:pPr>
-        <w:spacing w:after="0" w:line="240" w:lineRule="auto"/>
-        <w:jc w:val="both"/>
-      </w:pPr>
-      <w:r>
-        <w:t>On the other hand in Datahandler, I wrote a custom converter between POJOs coming from the IEX Cloud API, to gRPC objects</w:t>
-      </w:r>
-      <w:r>
-        <w:t xml:space="preserve"> moving  towards the Analytics service.</w:t>
-      </w:r>
-    </w:p>
-    <w:p>
-      <w:pPr>
-        <w:spacing w:after="0" w:line="240" w:lineRule="auto"/>
-        <w:jc w:val="both"/>
-      </w:pPr>
-    </w:p>
-    <w:p>
-      <w:pPr>
-        <w:spacing w:after="0" w:line="240" w:lineRule="auto"/>
-        <w:jc w:val="both"/>
-      </w:pPr>
-      <w:r>
-        <w:t xml:space="preserve">[38] Mapstruct </w:t>
-      </w:r>
-      <w:r>
-        <w:t xml:space="preserve"> </w:t>
-      </w:r>
-      <w:r>
-        <w:t>documentation</w:t>
-      </w:r>
-    </w:p>
-    <w:p>
-      <w:pPr>
-        <w:spacing w:after="0" w:line="240" w:lineRule="auto"/>
-        <w:jc w:val="both"/>
-      </w:pPr>
-      <w:r>
-        <w:t>https://mapstruct.org/</w:t>
-      </w:r>
-    </w:p>
-    <w:p>
-      <w:pPr>
-        <w:spacing w:after="0" w:line="240" w:lineRule="auto"/>
-        <w:jc w:val="both"/>
-      </w:pPr>
-      <w:r>
-        <w:t xml:space="preserve"> (download date: 2022.05.24</w:t>
-      </w:r>
-      <w:r>
-        <w:t>.)</w:t>
-      </w:r>
-    </w:p>
-    <w:p>
-      <w:pPr>
-        <w:spacing w:after="0" w:line="240" w:lineRule="auto"/>
-        <w:jc w:val="both"/>
-      </w:pPr>
-    </w:p>
-    <w:p>
-      <w:pPr>
-        <w:spacing w:after="0" w:line="240" w:lineRule="auto"/>
-        <w:jc w:val="both"/>
-      </w:pPr>
-    </w:p>
-    <w:p>
-      <w:pPr>
-        <w:spacing w:after="0" w:line="240" w:lineRule="auto"/>
-        <w:jc w:val="both"/>
-      </w:pPr>
-      <w:r>
-        <w:t>IEX Cloud Client API</w:t>
-      </w:r>
-    </w:p>
-    <w:p>
-      <w:pPr>
-        <w:spacing w:after="0" w:line="240" w:lineRule="auto"/>
-        <w:jc w:val="both"/>
-      </w:pPr>
-      <w:r>
-        <w:t>IEX Cloud is a financial information provider</w:t>
-      </w:r>
-      <w:r>
-        <w:t>, that MAP utilises as the source of it's data</w:t>
-      </w:r>
-      <w:r>
-        <w:t xml:space="preserve"> [39]</w:t>
-      </w:r>
-      <w:r>
-        <w:t xml:space="preserve">. </w:t>
-      </w:r>
-    </w:p>
-    <w:p>
-      <w:pPr>
-        <w:spacing w:after="0" w:line="240" w:lineRule="auto"/>
-        <w:jc w:val="both"/>
-      </w:pPr>
-      <w:r>
-        <w:t xml:space="preserve">As the access </w:t>
-      </w:r>
-      <w:r>
-        <w:t>of</w:t>
-      </w:r>
-      <w:r>
-        <w:t xml:space="preserve"> the real data is only free for up to a certain limit, MAP uses </w:t>
-      </w:r>
-      <w:r>
-        <w:t>a</w:t>
-      </w:r>
-      <w:r>
-        <w:t xml:space="preserve"> special token that allows the access to all REST</w:t>
-      </w:r>
-      <w:r>
-        <w:t xml:space="preserve"> endpoints for testing purposes</w:t>
-      </w:r>
-      <w:r>
-        <w:t xml:space="preserve"> </w:t>
-      </w:r>
-      <w:r>
-        <w:t>but</w:t>
-      </w:r>
-      <w:r>
-        <w:t xml:space="preserve"> the data returned are</w:t>
-      </w:r>
-      <w:r>
-        <w:t xml:space="preserve"> </w:t>
-      </w:r>
-      <w:r>
-        <w:t>test/dummy</w:t>
-      </w:r>
-      <w:r>
-        <w:t xml:space="preserve"> data. This  </w:t>
-      </w:r>
-      <w:r>
-        <w:t>test</w:t>
-      </w:r>
-      <w:r>
-        <w:t xml:space="preserve">-mod </w:t>
-      </w:r>
-      <w:r>
-        <w:t xml:space="preserve">is available to all registered free-tier users on IEX Cloud's platform. </w:t>
-      </w:r>
-    </w:p>
-    <w:p>
-      <w:pPr>
-        <w:spacing w:after="0" w:line="240" w:lineRule="auto"/>
-        <w:jc w:val="both"/>
-      </w:pPr>
-    </w:p>
-    <w:p>
-      <w:pPr>
-        <w:spacing w:after="0" w:line="240" w:lineRule="auto"/>
-        <w:jc w:val="both"/>
-      </w:pPr>
-      <w:r>
-        <w:t xml:space="preserve">For the client API to IEX Cloud, MAP's Datahandler service using a thrid party implementation from Github:  </w:t>
-      </w:r>
-      <w:r>
-        <w:t>https://github.com/WojciechZankowski/iextrading4j</w:t>
-      </w:r>
-    </w:p>
-    <w:p>
-      <w:pPr>
-        <w:spacing w:after="0" w:line="240" w:lineRule="auto"/>
-        <w:jc w:val="both"/>
-      </w:pPr>
-    </w:p>
-    <w:p>
-      <w:pPr>
-        <w:spacing w:after="0" w:line="240" w:lineRule="auto"/>
-        <w:jc w:val="both"/>
-      </w:pPr>
-      <w:r>
-        <w:t>[39] IEX Cloud documentation</w:t>
-      </w:r>
-    </w:p>
-    <w:p>
-      <w:pPr>
-        <w:spacing w:after="0" w:line="240" w:lineRule="auto"/>
-        <w:jc w:val="both"/>
-      </w:pPr>
-      <w:r>
-        <w:t>https://iexcloud.io/docs/api/#introduction</w:t>
-      </w:r>
-    </w:p>
-    <w:p>
-      <w:pPr>
-        <w:spacing w:after="0" w:line="240" w:lineRule="auto"/>
-        <w:jc w:val="both"/>
-      </w:pPr>
-      <w:r>
-        <w:t xml:space="preserve"> (download date: 2022.05.24</w:t>
-      </w:r>
-      <w:r>
-        <w:t>.)</w:t>
-      </w:r>
-    </w:p>
-    <w:p>
-      <w:pPr>
-        <w:spacing w:after="0" w:line="240" w:lineRule="auto"/>
-        <w:jc w:val="both"/>
-      </w:pPr>
-    </w:p>
-    <w:p>
-      <w:pPr>
-        <w:spacing w:after="0" w:line="240" w:lineRule="auto"/>
-        <w:jc w:val="both"/>
-      </w:pPr>
-    </w:p>
-    <w:p>
-      <w:pPr>
-        <w:spacing w:after="0" w:line="240" w:lineRule="auto"/>
-        <w:jc w:val="both"/>
-      </w:pPr>
-      <w:r>
-        <w:t>Angular</w:t>
-      </w:r>
-    </w:p>
-    <w:p>
-      <w:pPr>
-        <w:spacing w:after="0" w:line="240" w:lineRule="auto"/>
-        <w:jc w:val="both"/>
-      </w:pPr>
-      <w:r>
-        <w:t>Angular is a platform based on Typescript, for developing single page applications, and also an application design framework</w:t>
-      </w:r>
-      <w:r>
-        <w:t xml:space="preserve"> [40]</w:t>
+        <w:t xml:space="preserve"> MAP</w:t>
+      </w:r>
+      <w:r>
+        <w:t>'s Frontend is built on Angular via Typescript, and the standard HTML/J</w:t>
+      </w:r>
+      <w:r>
+        <w:t>ava</w:t>
+      </w:r>
+      <w:r>
+        <w:t>S</w:t>
+      </w:r>
+      <w:r>
+        <w:t>cript</w:t>
+      </w:r>
+      <w:r>
+        <w:t>/CSS .</w:t>
+      </w:r>
+    </w:p>
+    <w:p>
+      <w:pPr>
+        <w:spacing w:after="0" w:line="240" w:lineRule="auto"/>
+        <w:jc w:val="both"/>
+      </w:pPr>
+    </w:p>
+    <w:p>
+      <w:pPr>
+        <w:spacing w:after="0" w:line="240" w:lineRule="auto"/>
+        <w:jc w:val="both"/>
+      </w:pPr>
+      <w:r>
+        <w:t>Typescript</w:t>
+      </w:r>
+    </w:p>
+    <w:p>
+      <w:pPr>
+        <w:spacing w:after="0" w:line="240" w:lineRule="auto"/>
+        <w:jc w:val="both"/>
+      </w:pPr>
+      <w:r>
+        <w:t>Strongly typed superset of Javascript.</w:t>
+      </w:r>
+    </w:p>
+    <w:p>
+      <w:pPr>
+        <w:spacing w:after="0" w:line="240" w:lineRule="auto"/>
+        <w:jc w:val="both"/>
+      </w:pPr>
+      <w:r>
+        <w:t xml:space="preserve">For more info, visit: </w:t>
+      </w:r>
+      <w:r>
+        <w:t>https://www.typescriptlang.org/</w:t>
+      </w:r>
+    </w:p>
+    <w:p>
+      <w:pPr>
+        <w:spacing w:after="0" w:line="240" w:lineRule="auto"/>
+        <w:jc w:val="both"/>
+      </w:pPr>
+    </w:p>
+    <w:p>
+      <w:pPr>
+        <w:spacing w:after="0" w:line="240" w:lineRule="auto"/>
+        <w:jc w:val="both"/>
+      </w:pPr>
+      <w:r>
+        <w:t>Angular Material</w:t>
+      </w:r>
+    </w:p>
+    <w:p>
+      <w:pPr>
+        <w:spacing w:after="0" w:line="240" w:lineRule="auto"/>
+        <w:jc w:val="both"/>
+      </w:pPr>
+      <w:r>
+        <w:t>Design components for Angular, used by MAP's Frontend.</w:t>
+      </w:r>
+    </w:p>
+    <w:p>
+      <w:pPr>
+        <w:spacing w:after="0" w:line="240" w:lineRule="auto"/>
+        <w:jc w:val="both"/>
+      </w:pPr>
+      <w:r>
+        <w:t xml:space="preserve">For more info, visit: </w:t>
+      </w:r>
+      <w:r>
+        <w:t>https://material.angular.io/</w:t>
+      </w:r>
+    </w:p>
+    <w:p>
+      <w:pPr>
+        <w:spacing w:after="0" w:line="240" w:lineRule="auto"/>
+        <w:jc w:val="both"/>
+      </w:pPr>
+    </w:p>
+    <w:p>
+      <w:pPr>
+        <w:spacing w:after="0" w:line="240" w:lineRule="auto"/>
+        <w:jc w:val="both"/>
+      </w:pPr>
+      <w:r>
+        <w:t xml:space="preserve">npm </w:t>
+      </w:r>
+    </w:p>
+    <w:p>
+      <w:pPr>
+        <w:spacing w:after="0" w:line="240" w:lineRule="auto"/>
+        <w:jc w:val="both"/>
+      </w:pPr>
+      <w:r>
+        <w:t>npm (</w:t>
+      </w:r>
+      <w:r>
+        <w:t xml:space="preserve">in </w:t>
+      </w:r>
+      <w:r>
+        <w:t>all small cases) is a Javascript</w:t>
+      </w:r>
+      <w:r>
+        <w:t xml:space="preserve"> Package Manager, that allows to download a vast amount of software packages via it's Command -Line Interface.</w:t>
+      </w:r>
+      <w:r>
+        <w:t xml:space="preserve"> Used by MAP's Frontend.</w:t>
+      </w:r>
+    </w:p>
+    <w:p>
+      <w:pPr>
+        <w:spacing w:after="0" w:line="240" w:lineRule="auto"/>
+        <w:jc w:val="both"/>
+      </w:pPr>
+      <w:r>
+        <w:t xml:space="preserve">For more info, visit:  </w:t>
+      </w:r>
+      <w:r>
+        <w:t>https://www.npmjs.com/package/npm</w:t>
+      </w:r>
+    </w:p>
+    <w:p>
+      <w:pPr>
+        <w:spacing w:after="0" w:line="240" w:lineRule="auto"/>
+        <w:jc w:val="both"/>
+      </w:pPr>
+    </w:p>
+    <w:p>
+      <w:pPr>
+        <w:spacing w:after="0" w:line="240" w:lineRule="auto"/>
+        <w:jc w:val="both"/>
+      </w:pPr>
+      <w:r>
+        <w:t>RxJS</w:t>
+      </w:r>
+    </w:p>
+    <w:p>
+      <w:pPr>
+        <w:spacing w:after="0" w:line="240" w:lineRule="auto"/>
+        <w:jc w:val="both"/>
+      </w:pPr>
+      <w:r>
+        <w:t xml:space="preserve">RxJS stands for </w:t>
+      </w:r>
+      <w:r>
+        <w:t>Reactive Extensions Library for JavaScript</w:t>
+      </w:r>
+      <w:r>
+        <w:t xml:space="preserve">, to develop </w:t>
+      </w:r>
+      <w:r>
+        <w:t>asynchronous and event-based programs</w:t>
       </w:r>
       <w:r>
         <w:t>.</w:t>
       </w:r>
       <w:r>
-        <w:t xml:space="preserve"> MAP</w:t>
-      </w:r>
-      <w:r>
-        <w:t>'s Frontend is built on Angular via Typescript, and the standard HTML/JS/CSS .</w:t>
-      </w:r>
-    </w:p>
-    <w:p>
-      <w:pPr>
-        <w:spacing w:after="0" w:line="240" w:lineRule="auto"/>
-        <w:jc w:val="both"/>
-      </w:pPr>
-    </w:p>
-    <w:p>
-      <w:pPr>
-        <w:spacing w:after="0" w:line="240" w:lineRule="auto"/>
-        <w:jc w:val="both"/>
-      </w:pPr>
-      <w:r>
-        <w:t>[</w:t>
-      </w:r>
-      <w:r>
-        <w:t>40</w:t>
-      </w:r>
-      <w:r>
-        <w:t xml:space="preserve">] </w:t>
-      </w:r>
-      <w:r>
-        <w:t xml:space="preserve">Angular </w:t>
-      </w:r>
-      <w:r>
-        <w:t>documentation</w:t>
-      </w:r>
-    </w:p>
-    <w:p>
-      <w:pPr>
-        <w:spacing w:after="0" w:line="240" w:lineRule="auto"/>
-        <w:jc w:val="both"/>
-      </w:pPr>
-      <w:r>
-        <w:t>https://angular.io/docs</w:t>
-      </w:r>
-    </w:p>
-    <w:p>
-      <w:pPr>
-        <w:spacing w:after="0" w:line="240" w:lineRule="auto"/>
-        <w:jc w:val="both"/>
-      </w:pPr>
-      <w:r>
-        <w:t xml:space="preserve"> (download date: 2022.05.24</w:t>
-      </w:r>
-      <w:r>
-        <w:t>.)</w:t>
-      </w:r>
-    </w:p>
-    <w:p>
-      <w:pPr>
-        <w:spacing w:after="0" w:line="240" w:lineRule="auto"/>
-        <w:jc w:val="both"/>
-      </w:pPr>
-    </w:p>
-    <w:p>
-      <w:pPr>
-        <w:spacing w:after="0" w:line="240" w:lineRule="auto"/>
-        <w:jc w:val="both"/>
-      </w:pPr>
-    </w:p>
-    <w:p>
-      <w:pPr>
-        <w:spacing w:after="0" w:line="240" w:lineRule="auto"/>
-        <w:jc w:val="both"/>
-      </w:pPr>
-      <w:r>
-        <w:t>Typescript</w:t>
-      </w:r>
-    </w:p>
-    <w:p>
-      <w:pPr>
-        <w:spacing w:after="0" w:line="240" w:lineRule="auto"/>
-        <w:jc w:val="both"/>
-      </w:pPr>
-      <w:r>
-        <w:t>Strongly typed superset of Javascript.</w:t>
-      </w:r>
-    </w:p>
-    <w:p>
-      <w:pPr>
-        <w:spacing w:after="0" w:line="240" w:lineRule="auto"/>
-        <w:jc w:val="both"/>
-      </w:pPr>
-      <w:r>
-        <w:t xml:space="preserve">For more info, visit: </w:t>
-      </w:r>
-      <w:r>
-        <w:t>https://www.typescriptlang.org/</w:t>
-      </w:r>
-    </w:p>
-    <w:p>
-      <w:pPr>
-        <w:spacing w:after="0" w:line="240" w:lineRule="auto"/>
-        <w:jc w:val="both"/>
-      </w:pPr>
-    </w:p>
-    <w:p>
-      <w:pPr>
-        <w:spacing w:after="0" w:line="240" w:lineRule="auto"/>
-        <w:jc w:val="both"/>
-      </w:pPr>
-      <w:r>
-        <w:lastRenderedPageBreak/>
-        <w:t>Angular Material</w:t>
-      </w:r>
-    </w:p>
-    <w:p>
-      <w:pPr>
-        <w:spacing w:after="0" w:line="240" w:lineRule="auto"/>
-        <w:jc w:val="both"/>
-      </w:pPr>
-    </w:p>
-    <w:p>
-      <w:pPr>
-        <w:spacing w:after="0" w:line="240" w:lineRule="auto"/>
-        <w:jc w:val="both"/>
-      </w:pPr>
-      <w:r>
-        <w:t>NPM</w:t>
-      </w:r>
-    </w:p>
-    <w:p>
-      <w:pPr>
-        <w:spacing w:after="0" w:line="240" w:lineRule="auto"/>
-        <w:jc w:val="both"/>
-      </w:pPr>
-    </w:p>
-    <w:p>
-      <w:pPr>
-        <w:spacing w:after="0" w:line="240" w:lineRule="auto"/>
-        <w:jc w:val="both"/>
-      </w:pPr>
-      <w:r>
-        <w:t>RxJS</w:t>
+        <w:t xml:space="preserve"> </w:t>
+      </w:r>
+      <w:r>
+        <w:t>Used by MAP's Frontend.</w:t>
+      </w:r>
+    </w:p>
+    <w:p>
+      <w:pPr>
+        <w:spacing w:after="0" w:line="240" w:lineRule="auto"/>
+        <w:jc w:val="both"/>
+      </w:pPr>
+      <w:r>
+        <w:t xml:space="preserve">For more info, visit:  </w:t>
+      </w:r>
+      <w:r>
+        <w:t>https://rxjs.dev/guide/overview</w:t>
       </w:r>
     </w:p>
     <w:p>
@@ -9126,6 +8575,42 @@
       <w:r>
         <w:t>Git</w:t>
       </w:r>
+    </w:p>
+    <w:p>
+      <w:pPr>
+        <w:spacing w:after="0" w:line="240" w:lineRule="auto"/>
+        <w:jc w:val="both"/>
+      </w:pPr>
+      <w:r>
+        <w:t>Software for tracking changes in any file.</w:t>
+      </w:r>
+    </w:p>
+    <w:p>
+      <w:pPr>
+        <w:spacing w:after="0" w:line="240" w:lineRule="auto"/>
+        <w:jc w:val="both"/>
+      </w:pPr>
+      <w:r>
+        <w:t>Used by the entire MAP project.</w:t>
+      </w:r>
+    </w:p>
+    <w:p>
+      <w:pPr>
+        <w:spacing w:after="0" w:line="240" w:lineRule="auto"/>
+        <w:jc w:val="both"/>
+      </w:pPr>
+      <w:r>
+        <w:t xml:space="preserve">For more info, visit:  </w:t>
+      </w:r>
+      <w:r>
+        <w:t>https://git-scm.com/doc</w:t>
+      </w:r>
+    </w:p>
+    <w:p>
+      <w:pPr>
+        <w:spacing w:after="0" w:line="240" w:lineRule="auto"/>
+        <w:jc w:val="both"/>
+      </w:pPr>
     </w:p>
     <w:p>
       <w:pPr>
@@ -9518,25 +9003,25 @@
         <w:jc w:val="both"/>
       </w:pPr>
       <w:r>
+        <w:t xml:space="preserve">[7]A. Bell </w:t>
+      </w:r>
+      <w:r>
+        <w:t>(19 March 2020): How Dumb Money Can Become Smart Money</w:t>
+      </w:r>
+      <w:r>
+        <w:t xml:space="preserve"> </w:t>
+      </w:r>
+      <w:r>
+        <w:t>https://www.investopedia.com/investing/surprising-benefits-when-brokers-grade-their-customers/ (download date: 2021.09.01.)</w:t>
+      </w:r>
+    </w:p>
+    <w:p>
+      <w:pPr>
+        <w:spacing w:line="240" w:lineRule="auto"/>
+        <w:jc w:val="both"/>
+      </w:pPr>
+      <w:r>
         <w:lastRenderedPageBreak/>
-        <w:t xml:space="preserve">[7]A. Bell </w:t>
-      </w:r>
-      <w:r>
-        <w:t>(19 March 2020): How Dumb Money Can Become Smart Money</w:t>
-      </w:r>
-      <w:r>
-        <w:t xml:space="preserve"> </w:t>
-      </w:r>
-      <w:r>
-        <w:t>https://www.investopedia.com/investing/surprising-benefits-when-brokers-grade-their-customers/ (download date: 2021.09.01.)</w:t>
-      </w:r>
-    </w:p>
-    <w:p>
-      <w:pPr>
-        <w:spacing w:line="240" w:lineRule="auto"/>
-        <w:jc w:val="both"/>
-      </w:pPr>
-      <w:r>
         <w:t>[8]</w:t>
       </w:r>
       <w:r>
@@ -10108,11 +9593,7 @@
         <w:t xml:space="preserve"> </w:t>
       </w:r>
       <w:r>
-        <w:t>https://www.agilealliance.org/glossary/xp/#q=~(infinite~false~filters~(postType~(~'post~'aa_book~'</w:t>
-      </w:r>
-      <w:r>
-        <w:lastRenderedPageBreak/>
-        <w:t>aa_event_session~'aa_experience_report~'aa_glossary~'aa_research_paper~'aa_video)~tags~(~'xp))~searchTerm~'~sort~false~sortDirection~'asc~page~1)</w:t>
+        <w:t>https://www.agilealliance.org/glossary/xp/#q=~(infinite~false~filters~(postType~(~'post~'aa_book~'aa_event_session~'aa_experience_report~'aa_glossary~'aa_research_paper~'aa_video)~tags~(~'xp))~searchTerm~'~sort~false~sortDirection~'asc~page~1)</w:t>
       </w:r>
       <w:r>
         <w:t xml:space="preserve"> </w:t>
@@ -10143,6 +9624,7 @@
         <w:jc w:val="both"/>
       </w:pPr>
       <w:r>
+        <w:lastRenderedPageBreak/>
         <w:t>[21]</w:t>
       </w:r>
       <w:r>
@@ -10351,9 +9833,6 @@
       <w:pPr>
         <w:spacing w:after="0" w:line="240" w:lineRule="auto"/>
         <w:jc w:val="both"/>
-        <w:rPr>
-          <w:rFonts w:cstheme="minorHAnsi"/>
-        </w:rPr>
       </w:pPr>
       <w:r>
         <w:t>(download date: 2022.05.24</w:t>
@@ -10361,6 +9840,607 @@
       <w:r>
         <w:t>.)</w:t>
       </w:r>
+    </w:p>
+    <w:p>
+      <w:pPr>
+        <w:spacing w:after="0" w:line="240" w:lineRule="auto"/>
+        <w:jc w:val="both"/>
+      </w:pPr>
+    </w:p>
+    <w:p>
+      <w:pPr>
+        <w:spacing w:after="0" w:line="240" w:lineRule="auto"/>
+        <w:jc w:val="both"/>
+      </w:pPr>
+      <w:r>
+        <w:t xml:space="preserve">[27] Kubernates documentation </w:t>
+      </w:r>
+    </w:p>
+    <w:p>
+      <w:pPr>
+        <w:spacing w:after="0" w:line="240" w:lineRule="auto"/>
+        <w:jc w:val="both"/>
+      </w:pPr>
+      <w:r>
+        <w:t xml:space="preserve">https://kubernetes.io/docs/concepts/overview/kubernetes-api/ </w:t>
+      </w:r>
+    </w:p>
+    <w:p>
+      <w:pPr>
+        <w:spacing w:after="0" w:line="240" w:lineRule="auto"/>
+        <w:jc w:val="both"/>
+        <w:rPr>
+          <w:rFonts w:cstheme="minorHAnsi"/>
+        </w:rPr>
+      </w:pPr>
+      <w:r>
+        <w:t>(download date: 2022.05.24</w:t>
+      </w:r>
+      <w:r>
+        <w:t>.)</w:t>
+      </w:r>
+    </w:p>
+    <w:p>
+      <w:pPr>
+        <w:spacing w:after="0" w:line="240" w:lineRule="auto"/>
+        <w:jc w:val="both"/>
+      </w:pPr>
+    </w:p>
+    <w:p>
+      <w:pPr>
+        <w:spacing w:after="0" w:line="240" w:lineRule="auto"/>
+        <w:jc w:val="both"/>
+      </w:pPr>
+      <w:r>
+        <w:t xml:space="preserve">[28] Kubernates documentation </w:t>
+      </w:r>
+    </w:p>
+    <w:p>
+      <w:pPr>
+        <w:spacing w:after="0" w:line="240" w:lineRule="auto"/>
+        <w:jc w:val="both"/>
+      </w:pPr>
+      <w:r>
+        <w:t xml:space="preserve">https://kubernetes.io/docs/concepts/architecture/nodes/ </w:t>
+      </w:r>
+    </w:p>
+    <w:p>
+      <w:pPr>
+        <w:spacing w:after="0" w:line="240" w:lineRule="auto"/>
+        <w:jc w:val="both"/>
+        <w:rPr>
+          <w:rFonts w:cstheme="minorHAnsi"/>
+        </w:rPr>
+      </w:pPr>
+      <w:r>
+        <w:t>(download date: 2022.05.24</w:t>
+      </w:r>
+      <w:r>
+        <w:t>.)</w:t>
+      </w:r>
+    </w:p>
+    <w:p>
+      <w:pPr>
+        <w:spacing w:after="0" w:line="240" w:lineRule="auto"/>
+        <w:jc w:val="both"/>
+      </w:pPr>
+    </w:p>
+    <w:p>
+      <w:pPr>
+        <w:spacing w:after="0" w:line="240" w:lineRule="auto"/>
+        <w:jc w:val="both"/>
+      </w:pPr>
+      <w:r>
+        <w:t xml:space="preserve">[29] Minikube documentation </w:t>
+      </w:r>
+    </w:p>
+    <w:p>
+      <w:pPr>
+        <w:spacing w:after="0" w:line="240" w:lineRule="auto"/>
+        <w:jc w:val="both"/>
+      </w:pPr>
+      <w:r>
+        <w:t xml:space="preserve">https://minikube.sigs.k8s.io/docs/start/ </w:t>
+      </w:r>
+    </w:p>
+    <w:p>
+      <w:pPr>
+        <w:spacing w:after="0" w:line="240" w:lineRule="auto"/>
+        <w:jc w:val="both"/>
+      </w:pPr>
+      <w:r>
+        <w:t>(download date: 2022.05.24</w:t>
+      </w:r>
+      <w:r>
+        <w:t>.)</w:t>
+      </w:r>
+    </w:p>
+    <w:p>
+      <w:pPr>
+        <w:spacing w:after="0" w:line="240" w:lineRule="auto"/>
+        <w:jc w:val="both"/>
+      </w:pPr>
+    </w:p>
+    <w:p>
+      <w:pPr>
+        <w:spacing w:after="0" w:line="240" w:lineRule="auto"/>
+        <w:jc w:val="both"/>
+      </w:pPr>
+      <w:r>
+        <w:t xml:space="preserve">[30] Docker documentation </w:t>
+      </w:r>
+    </w:p>
+    <w:p>
+      <w:pPr>
+        <w:spacing w:after="0" w:line="240" w:lineRule="auto"/>
+        <w:jc w:val="both"/>
+      </w:pPr>
+      <w:r>
+        <w:t xml:space="preserve">https://docs.docker.com/get-started/overview/ </w:t>
+      </w:r>
+    </w:p>
+    <w:p>
+      <w:pPr>
+        <w:spacing w:after="0" w:line="240" w:lineRule="auto"/>
+        <w:jc w:val="both"/>
+        <w:rPr>
+          <w:rFonts w:cstheme="minorHAnsi"/>
+        </w:rPr>
+      </w:pPr>
+      <w:r>
+        <w:t>(download date: 2022.05.24</w:t>
+      </w:r>
+      <w:r>
+        <w:t>.)</w:t>
+      </w:r>
+    </w:p>
+    <w:p>
+      <w:pPr>
+        <w:spacing w:after="0" w:line="240" w:lineRule="auto"/>
+        <w:jc w:val="both"/>
+      </w:pPr>
+    </w:p>
+    <w:p>
+      <w:pPr>
+        <w:spacing w:after="0" w:line="240" w:lineRule="auto"/>
+        <w:jc w:val="both"/>
+      </w:pPr>
+      <w:r>
+        <w:t xml:space="preserve">[31] Nginx documentation </w:t>
+      </w:r>
+    </w:p>
+    <w:p>
+      <w:pPr>
+        <w:spacing w:after="0" w:line="240" w:lineRule="auto"/>
+        <w:jc w:val="both"/>
+      </w:pPr>
+      <w:r>
+        <w:t>https://www.nginx.com/resources/glossary/nginx/</w:t>
+      </w:r>
+      <w:r>
+        <w:t xml:space="preserve"> </w:t>
+      </w:r>
+    </w:p>
+    <w:p>
+      <w:pPr>
+        <w:spacing w:after="0" w:line="240" w:lineRule="auto"/>
+        <w:jc w:val="both"/>
+        <w:rPr>
+          <w:rFonts w:cstheme="minorHAnsi"/>
+        </w:rPr>
+      </w:pPr>
+      <w:r>
+        <w:t>(download date: 2022.05.24</w:t>
+      </w:r>
+      <w:r>
+        <w:t>.)</w:t>
+      </w:r>
+    </w:p>
+    <w:p>
+      <w:pPr>
+        <w:spacing w:after="0" w:line="240" w:lineRule="auto"/>
+        <w:jc w:val="both"/>
+      </w:pPr>
+    </w:p>
+    <w:p>
+      <w:pPr>
+        <w:spacing w:after="0" w:line="240" w:lineRule="auto"/>
+        <w:jc w:val="both"/>
+      </w:pPr>
+      <w:r>
+        <w:t>[32] P</w:t>
+      </w:r>
+      <w:r>
+        <w:t xml:space="preserve">. </w:t>
+      </w:r>
+      <w:r>
+        <w:t xml:space="preserve">Krill </w:t>
+      </w:r>
+      <w:r>
+        <w:t xml:space="preserve"> </w:t>
+      </w:r>
+      <w:r>
+        <w:t>(</w:t>
+      </w:r>
+      <w:r>
+        <w:t>0</w:t>
+      </w:r>
+      <w:r>
+        <w:t>3</w:t>
+      </w:r>
+      <w:r>
+        <w:t xml:space="preserve"> March</w:t>
+      </w:r>
+      <w:r>
+        <w:t xml:space="preserve"> 2022): </w:t>
+      </w:r>
+      <w:r>
+        <w:t>Java 8 still dominates, but Java 17 wave is coming – survey</w:t>
+      </w:r>
+    </w:p>
+    <w:p>
+      <w:pPr>
+        <w:spacing w:after="0" w:line="240" w:lineRule="auto"/>
+        <w:jc w:val="both"/>
+      </w:pPr>
+      <w:r>
+        <w:t>https://www.infoworld.com/article/3652408/java-8-still-dominates-but-java-17-wave-is-coming-survey.html</w:t>
+      </w:r>
+    </w:p>
+    <w:p>
+      <w:pPr>
+        <w:spacing w:after="0" w:line="240" w:lineRule="auto"/>
+        <w:jc w:val="both"/>
+        <w:rPr>
+          <w:rFonts w:cstheme="minorHAnsi"/>
+        </w:rPr>
+      </w:pPr>
+      <w:r>
+        <w:t xml:space="preserve"> (download date: 2022.05.24</w:t>
+      </w:r>
+      <w:r>
+        <w:t>.)</w:t>
+      </w:r>
+    </w:p>
+    <w:p>
+      <w:pPr>
+        <w:spacing w:after="0" w:line="240" w:lineRule="auto"/>
+        <w:jc w:val="both"/>
+      </w:pPr>
+    </w:p>
+    <w:p>
+      <w:pPr>
+        <w:spacing w:after="0" w:line="240" w:lineRule="auto"/>
+        <w:jc w:val="both"/>
+      </w:pPr>
+      <w:r>
+        <w:t xml:space="preserve">[33] </w:t>
+      </w:r>
+      <w:r>
+        <w:t>gRPC</w:t>
+      </w:r>
+      <w:r>
+        <w:t xml:space="preserve"> documentation I.</w:t>
+      </w:r>
+    </w:p>
+    <w:p>
+      <w:pPr>
+        <w:spacing w:after="0" w:line="240" w:lineRule="auto"/>
+        <w:jc w:val="both"/>
+      </w:pPr>
+      <w:r>
+        <w:t>https://grpc.io/about/</w:t>
+      </w:r>
+    </w:p>
+    <w:p>
+      <w:pPr>
+        <w:spacing w:after="0" w:line="240" w:lineRule="auto"/>
+        <w:jc w:val="both"/>
+        <w:rPr>
+          <w:rFonts w:cstheme="minorHAnsi"/>
+        </w:rPr>
+      </w:pPr>
+      <w:r>
+        <w:t xml:space="preserve"> (download date: 2022.05.24</w:t>
+      </w:r>
+      <w:r>
+        <w:t>.)</w:t>
+      </w:r>
+    </w:p>
+    <w:p>
+      <w:pPr>
+        <w:spacing w:after="0" w:line="240" w:lineRule="auto"/>
+        <w:jc w:val="both"/>
+      </w:pPr>
+    </w:p>
+    <w:p>
+      <w:pPr>
+        <w:spacing w:after="0" w:line="240" w:lineRule="auto"/>
+        <w:jc w:val="both"/>
+      </w:pPr>
+      <w:r>
+        <w:t xml:space="preserve">[34] </w:t>
+      </w:r>
+      <w:r>
+        <w:t xml:space="preserve">gRPC </w:t>
+      </w:r>
+      <w:r>
+        <w:t>documentation II.</w:t>
+      </w:r>
+    </w:p>
+    <w:p>
+      <w:pPr>
+        <w:spacing w:after="0" w:line="240" w:lineRule="auto"/>
+        <w:jc w:val="both"/>
+      </w:pPr>
+      <w:r>
+        <w:lastRenderedPageBreak/>
+        <w:t>https://grpc.io/docs/what-is-grpc/introduction/#overview</w:t>
+      </w:r>
+    </w:p>
+    <w:p>
+      <w:pPr>
+        <w:spacing w:after="0" w:line="240" w:lineRule="auto"/>
+        <w:jc w:val="both"/>
+        <w:rPr>
+          <w:rFonts w:cstheme="minorHAnsi"/>
+        </w:rPr>
+      </w:pPr>
+      <w:r>
+        <w:t xml:space="preserve"> (download date: 2022.05.24</w:t>
+      </w:r>
+      <w:r>
+        <w:t>.)</w:t>
+      </w:r>
+    </w:p>
+    <w:p>
+      <w:pPr>
+        <w:spacing w:after="0" w:line="240" w:lineRule="auto"/>
+        <w:jc w:val="both"/>
+      </w:pPr>
+    </w:p>
+    <w:p>
+      <w:pPr>
+        <w:spacing w:after="0" w:line="240" w:lineRule="auto"/>
+        <w:jc w:val="both"/>
+      </w:pPr>
+      <w:r>
+        <w:t xml:space="preserve">[35] </w:t>
+      </w:r>
+      <w:r>
+        <w:t xml:space="preserve">gRPC </w:t>
+      </w:r>
+      <w:r>
+        <w:t>documentation III.</w:t>
+      </w:r>
+    </w:p>
+    <w:p>
+      <w:pPr>
+        <w:spacing w:after="0" w:line="240" w:lineRule="auto"/>
+        <w:jc w:val="both"/>
+      </w:pPr>
+      <w:r>
+        <w:t>https://grpc.io/docs/what-is-grpc/core-concepts/#service-definition</w:t>
+      </w:r>
+    </w:p>
+    <w:p>
+      <w:pPr>
+        <w:spacing w:after="0" w:line="240" w:lineRule="auto"/>
+        <w:jc w:val="both"/>
+      </w:pPr>
+      <w:r>
+        <w:t xml:space="preserve"> (download date: 2022.05.24</w:t>
+      </w:r>
+      <w:r>
+        <w:t>.)</w:t>
+      </w:r>
+    </w:p>
+    <w:p>
+      <w:pPr>
+        <w:spacing w:after="0" w:line="240" w:lineRule="auto"/>
+        <w:jc w:val="both"/>
+      </w:pPr>
+    </w:p>
+    <w:p>
+      <w:pPr>
+        <w:spacing w:after="0" w:line="240" w:lineRule="auto"/>
+        <w:jc w:val="both"/>
+      </w:pPr>
+      <w:r>
+        <w:t>[36] Protocol B</w:t>
+      </w:r>
+      <w:r>
+        <w:t>uffers</w:t>
+      </w:r>
+      <w:r>
+        <w:t xml:space="preserve"> documentation</w:t>
+      </w:r>
+    </w:p>
+    <w:p>
+      <w:pPr>
+        <w:spacing w:after="0" w:line="240" w:lineRule="auto"/>
+        <w:jc w:val="both"/>
+      </w:pPr>
+      <w:r>
+        <w:t>https://developers.google.com/protocol-buffers</w:t>
+      </w:r>
+    </w:p>
+    <w:p>
+      <w:pPr>
+        <w:spacing w:after="0" w:line="240" w:lineRule="auto"/>
+        <w:jc w:val="both"/>
+      </w:pPr>
+      <w:r>
+        <w:t xml:space="preserve"> (download date: 2022.05.24</w:t>
+      </w:r>
+      <w:r>
+        <w:t>.)</w:t>
+      </w:r>
+    </w:p>
+    <w:p>
+      <w:pPr>
+        <w:spacing w:after="0" w:line="240" w:lineRule="auto"/>
+        <w:jc w:val="both"/>
+      </w:pPr>
+    </w:p>
+    <w:p>
+      <w:pPr>
+        <w:spacing w:after="0" w:line="240" w:lineRule="auto"/>
+        <w:jc w:val="both"/>
+      </w:pPr>
+      <w:r>
+        <w:t>[37] OpenAPI / Swagger documentation</w:t>
+      </w:r>
+    </w:p>
+    <w:p>
+      <w:pPr>
+        <w:spacing w:after="0" w:line="240" w:lineRule="auto"/>
+        <w:jc w:val="both"/>
+      </w:pPr>
+      <w:r>
+        <w:t>https://swagger.io/docs/specification/about/</w:t>
+      </w:r>
+    </w:p>
+    <w:p>
+      <w:pPr>
+        <w:spacing w:after="0" w:line="240" w:lineRule="auto"/>
+        <w:jc w:val="both"/>
+      </w:pPr>
+      <w:r>
+        <w:t xml:space="preserve"> (download date: 2022.05.24</w:t>
+      </w:r>
+      <w:r>
+        <w:t>.)</w:t>
+      </w:r>
+    </w:p>
+    <w:p>
+      <w:pPr>
+        <w:spacing w:after="0" w:line="240" w:lineRule="auto"/>
+        <w:jc w:val="both"/>
+      </w:pPr>
+    </w:p>
+    <w:p>
+      <w:pPr>
+        <w:spacing w:after="0" w:line="240" w:lineRule="auto"/>
+        <w:jc w:val="both"/>
+      </w:pPr>
+      <w:r>
+        <w:t xml:space="preserve">[38] Mapstruct </w:t>
+      </w:r>
+      <w:r>
+        <w:t xml:space="preserve"> </w:t>
+      </w:r>
+      <w:r>
+        <w:t>documentation</w:t>
+      </w:r>
+    </w:p>
+    <w:p>
+      <w:pPr>
+        <w:spacing w:after="0" w:line="240" w:lineRule="auto"/>
+        <w:jc w:val="both"/>
+      </w:pPr>
+      <w:r>
+        <w:t>https://mapstruct.org/</w:t>
+      </w:r>
+    </w:p>
+    <w:p>
+      <w:pPr>
+        <w:spacing w:after="0" w:line="240" w:lineRule="auto"/>
+        <w:jc w:val="both"/>
+      </w:pPr>
+      <w:r>
+        <w:t xml:space="preserve"> (download date: 2022.05.24</w:t>
+      </w:r>
+      <w:r>
+        <w:t>.)</w:t>
+      </w:r>
+    </w:p>
+    <w:p>
+      <w:pPr>
+        <w:spacing w:after="0" w:line="240" w:lineRule="auto"/>
+        <w:jc w:val="both"/>
+        <w:rPr>
+          <w:rFonts w:cstheme="minorHAnsi"/>
+        </w:rPr>
+      </w:pPr>
+    </w:p>
+    <w:p>
+      <w:pPr>
+        <w:spacing w:after="0" w:line="240" w:lineRule="auto"/>
+        <w:jc w:val="both"/>
+      </w:pPr>
+      <w:r>
+        <w:t>[39] IEX Cloud documentation</w:t>
+      </w:r>
+    </w:p>
+    <w:p>
+      <w:pPr>
+        <w:spacing w:after="0" w:line="240" w:lineRule="auto"/>
+        <w:jc w:val="both"/>
+      </w:pPr>
+      <w:r>
+        <w:t>https://iexcloud.io/docs/api/#introduction</w:t>
+      </w:r>
+    </w:p>
+    <w:p>
+      <w:pPr>
+        <w:spacing w:after="0" w:line="240" w:lineRule="auto"/>
+        <w:jc w:val="both"/>
+      </w:pPr>
+      <w:r>
+        <w:t xml:space="preserve"> (download date: 2022.05.24</w:t>
+      </w:r>
+      <w:r>
+        <w:t>.)</w:t>
+      </w:r>
+    </w:p>
+    <w:p>
+      <w:pPr>
+        <w:spacing w:after="0" w:line="240" w:lineRule="auto"/>
+        <w:jc w:val="both"/>
+        <w:rPr>
+          <w:rFonts w:cstheme="minorHAnsi"/>
+        </w:rPr>
+      </w:pPr>
+    </w:p>
+    <w:p>
+      <w:pPr>
+        <w:spacing w:after="0" w:line="240" w:lineRule="auto"/>
+        <w:jc w:val="both"/>
+      </w:pPr>
+      <w:r>
+        <w:t>[40] Angular documentation</w:t>
+      </w:r>
+    </w:p>
+    <w:p>
+      <w:pPr>
+        <w:spacing w:after="0" w:line="240" w:lineRule="auto"/>
+        <w:jc w:val="both"/>
+      </w:pPr>
+      <w:r>
+        <w:t>https://angular.io/docs</w:t>
+      </w:r>
+    </w:p>
+    <w:p>
+      <w:pPr>
+        <w:spacing w:after="0" w:line="240" w:lineRule="auto"/>
+        <w:jc w:val="both"/>
+      </w:pPr>
+      <w:r>
+        <w:t xml:space="preserve"> (download date: 2022.05.24</w:t>
+      </w:r>
+      <w:r>
+        <w:t>.)</w:t>
+      </w:r>
+    </w:p>
+    <w:p>
+      <w:pPr>
+        <w:spacing w:after="0" w:line="240" w:lineRule="auto"/>
+        <w:jc w:val="both"/>
+        <w:rPr>
+          <w:rFonts w:cstheme="minorHAnsi"/>
+        </w:rPr>
+      </w:pPr>
     </w:p>
     <w:p>
       <w:pPr>

</xml_diff>